<commit_message>
views added to part3. needs sql codes!!
</commit_message>
<xml_diff>
--- a/Part3-96.09.20.docx
+++ b/Part3-96.09.20.docx
@@ -211,8 +211,6 @@
                 <w:rtl/>
               </w:rPr>
             </w:pPr>
-            <w:bookmarkStart w:id="0" w:name="_GoBack"/>
-            <w:bookmarkEnd w:id="0"/>
           </w:p>
         </w:tc>
       </w:tr>
@@ -280,6 +278,7 @@
               <w:pStyle w:val="IranSans"/>
               <w:jc w:val="center"/>
               <w:rPr>
+                <w:rFonts w:hint="cs"/>
                 <w:sz w:val="22"/>
                 <w:szCs w:val="22"/>
                 <w:rtl/>
@@ -305,10 +304,107 @@
           <w:p>
             <w:pPr>
               <w:pStyle w:val="IranSans"/>
-              <w:rPr>
-                <w:rtl/>
-              </w:rPr>
-            </w:pPr>
+              <w:numPr>
+                <w:ilvl w:val="0"/>
+                <w:numId w:val="1"/>
+              </w:numPr>
+              <w:spacing w:after="0" w:line="240" w:lineRule="auto"/>
+              <w:rPr>
+                <w:sz w:val="22"/>
+                <w:szCs w:val="22"/>
+              </w:rPr>
+            </w:pPr>
+            <w:r>
+              <w:rPr>
+                <w:sz w:val="22"/>
+                <w:szCs w:val="22"/>
+              </w:rPr>
+              <w:t>Flight</w:t>
+            </w:r>
+          </w:p>
+          <w:p>
+            <w:pPr>
+              <w:pStyle w:val="IranSans"/>
+              <w:numPr>
+                <w:ilvl w:val="0"/>
+                <w:numId w:val="1"/>
+              </w:numPr>
+              <w:spacing w:after="0" w:line="240" w:lineRule="auto"/>
+              <w:rPr>
+                <w:sz w:val="22"/>
+                <w:szCs w:val="22"/>
+              </w:rPr>
+            </w:pPr>
+            <w:r>
+              <w:rPr>
+                <w:sz w:val="22"/>
+                <w:szCs w:val="22"/>
+              </w:rPr>
+              <w:t xml:space="preserve"> FlightClass</w:t>
+            </w:r>
+          </w:p>
+          <w:p>
+            <w:pPr>
+              <w:pStyle w:val="IranSans"/>
+              <w:numPr>
+                <w:ilvl w:val="0"/>
+                <w:numId w:val="1"/>
+              </w:numPr>
+              <w:spacing w:after="0" w:line="240" w:lineRule="auto"/>
+              <w:rPr>
+                <w:sz w:val="22"/>
+                <w:szCs w:val="22"/>
+              </w:rPr>
+            </w:pPr>
+            <w:r>
+              <w:rPr>
+                <w:sz w:val="22"/>
+                <w:szCs w:val="22"/>
+              </w:rPr>
+              <w:t xml:space="preserve"> Airline</w:t>
+            </w:r>
+          </w:p>
+          <w:p>
+            <w:pPr>
+              <w:pStyle w:val="IranSans"/>
+              <w:numPr>
+                <w:ilvl w:val="0"/>
+                <w:numId w:val="1"/>
+              </w:numPr>
+              <w:spacing w:after="0" w:line="240" w:lineRule="auto"/>
+              <w:rPr>
+                <w:sz w:val="22"/>
+                <w:szCs w:val="22"/>
+              </w:rPr>
+            </w:pPr>
+            <w:r>
+              <w:rPr>
+                <w:sz w:val="22"/>
+                <w:szCs w:val="22"/>
+              </w:rPr>
+              <w:t xml:space="preserve"> Passenger_Reserves_Flight</w:t>
+            </w:r>
+          </w:p>
+          <w:p>
+            <w:pPr>
+              <w:pStyle w:val="IranSans"/>
+              <w:numPr>
+                <w:ilvl w:val="0"/>
+                <w:numId w:val="1"/>
+              </w:numPr>
+              <w:spacing w:after="0" w:line="240" w:lineRule="auto"/>
+              <w:rPr>
+                <w:rFonts w:hint="cs"/>
+                <w:rtl/>
+              </w:rPr>
+            </w:pPr>
+            <w:r>
+              <w:rPr>
+                <w:sz w:val="22"/>
+                <w:szCs w:val="22"/>
+              </w:rPr>
+              <w:t xml:space="preserve"> Airplane</w:t>
+            </w:r>
           </w:p>
         </w:tc>
       </w:tr>
@@ -546,10 +642,20 @@
           <w:p>
             <w:pPr>
               <w:pStyle w:val="IranSans"/>
-              <w:rPr>
-                <w:rtl/>
-              </w:rPr>
-            </w:pPr>
+              <w:jc w:val="center"/>
+              <w:rPr>
+                <w:sz w:val="36"/>
+                <w:szCs w:val="36"/>
+              </w:rPr>
+            </w:pPr>
+            <w:r>
+              <w:rPr>
+                <w:rFonts w:hint="cs"/>
+                <w:sz w:val="36"/>
+                <w:szCs w:val="36"/>
+              </w:rPr>
+              <w:sym w:font="Wingdings" w:char="F0FC"/>
+            </w:r>
           </w:p>
         </w:tc>
         <w:tc>
@@ -599,18 +705,18 @@
               <mc:AlternateContent>
                 <mc:Choice Requires="wps">
                   <w:drawing>
-                    <wp:anchor distT="0" distB="0" distL="114300" distR="114300" simplePos="0" relativeHeight="251660288" behindDoc="0" locked="0" layoutInCell="1" allowOverlap="1" wp14:anchorId="63374EEE" wp14:editId="5BDBF5B9">
+                    <wp:anchor distT="0" distB="0" distL="114300" distR="114300" simplePos="0" relativeHeight="251668480" behindDoc="0" locked="0" layoutInCell="1" allowOverlap="1" wp14:anchorId="4583D88D" wp14:editId="6E177947">
                       <wp:simplePos x="0" y="0"/>
                       <wp:positionH relativeFrom="column">
-                        <wp:posOffset>372110</wp:posOffset>
+                        <wp:posOffset>412750</wp:posOffset>
                       </wp:positionH>
                       <wp:positionV relativeFrom="paragraph">
-                        <wp:posOffset>21590</wp:posOffset>
+                        <wp:posOffset>17991</wp:posOffset>
                       </wp:positionV>
                       <wp:extent cx="172720" cy="173355"/>
-                      <wp:effectExtent l="12065" t="13970" r="5715" b="12700"/>
+                      <wp:effectExtent l="0" t="0" r="17780" b="17145"/>
                       <wp:wrapNone/>
-                      <wp:docPr id="2" name="Rectangle 2"/>
+                      <wp:docPr id="7" name="Rectangle 7"/>
                       <wp:cNvGraphicFramePr>
                         <a:graphicFrameLocks xmlns:a="http://schemas.openxmlformats.org/drawingml/2006/main"/>
                       </wp:cNvGraphicFramePr>
@@ -629,7 +735,10 @@
                                 <a:avLst/>
                               </a:prstGeom>
                               <a:solidFill>
-                                <a:srgbClr val="FFFFFF"/>
+                                <a:schemeClr val="tx1">
+                                  <a:lumMod val="75000"/>
+                                  <a:lumOff val="25000"/>
+                                </a:schemeClr>
                               </a:solidFill>
                               <a:ln w="9525">
                                 <a:solidFill>
@@ -657,7 +766,7 @@
                 </mc:Choice>
                 <mc:Fallback>
                   <w:pict>
-                    <v:rect w14:anchorId="7FB76678" id="Rectangle 2" o:spid="_x0000_s1026" style="position:absolute;left:0;text-align:left;margin-left:29.3pt;margin-top:1.7pt;width:13.6pt;height:13.65pt;z-index:251660288;visibility:visible;mso-wrap-style:square;mso-width-percent:0;mso-height-percent:0;mso-wrap-distance-left:9pt;mso-wrap-distance-top:0;mso-wrap-distance-right:9pt;mso-wrap-distance-bottom:0;mso-position-horizontal:absolute;mso-position-horizontal-relative:text;mso-position-vertical:absolute;mso-position-vertical-relative:text;mso-width-percent:0;mso-height-percent:0;mso-width-relative:page;mso-height-relative:page;v-text-anchor:top" o:gfxdata="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"/>
+                    <v:rect w14:anchorId="6A443143" id="Rectangle 7" o:spid="_x0000_s1026" style="position:absolute;left:0;text-align:left;margin-left:32.5pt;margin-top:1.4pt;width:13.6pt;height:13.65pt;z-index:251668480;visibility:visible;mso-wrap-style:square;mso-width-percent:0;mso-height-percent:0;mso-wrap-distance-left:9pt;mso-wrap-distance-top:0;mso-wrap-distance-right:9pt;mso-wrap-distance-bottom:0;mso-position-horizontal:absolute;mso-position-horizontal-relative:text;mso-position-vertical:absolute;mso-position-vertical-relative:text;mso-width-percent:0;mso-height-percent:0;mso-width-relative:page;mso-height-relative:page;v-text-anchor:top" o:gfxdata="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" fillcolor="#404040 [2429]"/>
                   </w:pict>
                 </mc:Fallback>
               </mc:AlternateContent>
@@ -729,7 +838,7 @@
                 </mc:Choice>
                 <mc:Fallback>
                   <w:pict>
-                    <v:rect w14:anchorId="7B3614F9" id="Rectangle 1" o:spid="_x0000_s1026" style="position:absolute;left:0;text-align:left;margin-left:151.5pt;margin-top:1.7pt;width:13.6pt;height:13.65pt;z-index:251659264;visibility:visible;mso-wrap-style:square;mso-width-percent:0;mso-height-percent:0;mso-wrap-distance-left:9pt;mso-wrap-distance-top:0;mso-wrap-distance-right:9pt;mso-wrap-distance-bottom:0;mso-position-horizontal:absolute;mso-position-horizontal-relative:text;mso-position-vertical:absolute;mso-position-vertical-relative:text;mso-width-percent:0;mso-height-percent:0;mso-width-relative:page;mso-height-relative:page;v-text-anchor:top" o:gfxdata="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"/>
+                    <v:rect w14:anchorId="1A3E2F1B" id="Rectangle 1" o:spid="_x0000_s1026" style="position:absolute;left:0;text-align:left;margin-left:151.5pt;margin-top:1.7pt;width:13.6pt;height:13.65pt;z-index:251659264;visibility:visible;mso-wrap-style:square;mso-width-percent:0;mso-height-percent:0;mso-wrap-distance-left:9pt;mso-wrap-distance-top:0;mso-wrap-distance-right:9pt;mso-wrap-distance-bottom:0;mso-position-horizontal:absolute;mso-position-horizontal-relative:text;mso-position-vertical:absolute;mso-position-vertical-relative:text;mso-width-percent:0;mso-height-percent:0;mso-width-relative:page;mso-height-relative:page;v-text-anchor:top" o:gfxdata="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"/>
                   </w:pict>
                 </mc:Fallback>
               </mc:AlternateContent>
@@ -768,6 +877,7 @@
             <w:pPr>
               <w:pStyle w:val="IranSans"/>
               <w:rPr>
+                <w:rFonts w:hint="cs"/>
                 <w:rtl/>
               </w:rPr>
             </w:pPr>
@@ -783,7 +893,1779 @@
             <w:pPr>
               <w:pStyle w:val="IranSans"/>
               <w:rPr>
-                <w:rFonts w:hint="cs"/>
+                <w:rtl/>
+              </w:rPr>
+            </w:pPr>
+          </w:p>
+        </w:tc>
+      </w:tr>
+    </w:tbl>
+    <w:p>
+      <w:pPr>
+        <w:pStyle w:val="IranSans"/>
+        <w:rPr>
+          <w:rtl/>
+        </w:rPr>
+      </w:pPr>
+    </w:p>
+    <w:p>
+      <w:pPr>
+        <w:spacing w:after="160" w:line="259" w:lineRule="auto"/>
+        <w:rPr>
+          <w:rFonts w:ascii="IRANSans" w:eastAsia="IRANSans" w:hAnsi="IRANSans" w:cs="IRANSans"/>
+          <w:sz w:val="24"/>
+          <w:szCs w:val="24"/>
+          <w:rtl/>
+          <w:lang w:bidi="fa-IR"/>
+        </w:rPr>
+      </w:pPr>
+      <w:r>
+        <w:rPr>
+          <w:rtl/>
+        </w:rPr>
+        <w:br w:type="page"/>
+      </w:r>
+    </w:p>
+    <w:tbl>
+      <w:tblPr>
+        <w:bidiVisual/>
+        <w:tblW w:w="0" w:type="auto"/>
+        <w:jc w:val="center"/>
+        <w:tblBorders>
+          <w:top w:val="single" w:sz="4" w:space="0" w:color="000000"/>
+          <w:left w:val="single" w:sz="4" w:space="0" w:color="000000"/>
+          <w:bottom w:val="single" w:sz="4" w:space="0" w:color="000000"/>
+          <w:right w:val="single" w:sz="4" w:space="0" w:color="000000"/>
+          <w:insideH w:val="single" w:sz="4" w:space="0" w:color="000000"/>
+          <w:insideV w:val="single" w:sz="4" w:space="0" w:color="000000"/>
+        </w:tblBorders>
+        <w:tblLook w:val="04A0" w:firstRow="1" w:lastRow="0" w:firstColumn="1" w:lastColumn="0" w:noHBand="0" w:noVBand="1"/>
+      </w:tblPr>
+      <w:tblGrid>
+        <w:gridCol w:w="1440"/>
+        <w:gridCol w:w="1800"/>
+        <w:gridCol w:w="1800"/>
+        <w:gridCol w:w="1890"/>
+        <w:gridCol w:w="1890"/>
+        <w:gridCol w:w="7"/>
+      </w:tblGrid>
+      <w:tr>
+        <w:trPr>
+          <w:jc w:val="center"/>
+        </w:trPr>
+        <w:tc>
+          <w:tcPr>
+            <w:tcW w:w="1440" w:type="dxa"/>
+            <w:vAlign w:val="center"/>
+          </w:tcPr>
+          <w:p>
+            <w:pPr>
+              <w:pStyle w:val="IranSans"/>
+              <w:jc w:val="center"/>
+              <w:rPr>
+                <w:rtl/>
+              </w:rPr>
+            </w:pPr>
+            <w:r>
+              <w:rPr>
+                <w:rFonts w:hint="cs"/>
+                <w:rtl/>
+              </w:rPr>
+              <w:lastRenderedPageBreak/>
+              <w:t>شماره</w:t>
+            </w:r>
+          </w:p>
+        </w:tc>
+        <w:tc>
+          <w:tcPr>
+            <w:tcW w:w="7387" w:type="dxa"/>
+            <w:gridSpan w:val="5"/>
+            <w:vAlign w:val="center"/>
+          </w:tcPr>
+          <w:p>
+            <w:pPr>
+              <w:pStyle w:val="IranSans"/>
+              <w:rPr>
+                <w:rtl/>
+              </w:rPr>
+            </w:pPr>
+            <w:r>
+              <w:rPr>
+                <w:rFonts w:hint="cs"/>
+                <w:rtl/>
+              </w:rPr>
+              <w:t>2</w:t>
+            </w:r>
+          </w:p>
+        </w:tc>
+      </w:tr>
+      <w:tr>
+        <w:trPr>
+          <w:jc w:val="center"/>
+        </w:trPr>
+        <w:tc>
+          <w:tcPr>
+            <w:tcW w:w="1440" w:type="dxa"/>
+            <w:vAlign w:val="center"/>
+          </w:tcPr>
+          <w:p>
+            <w:pPr>
+              <w:pStyle w:val="IranSans"/>
+              <w:jc w:val="center"/>
+              <w:rPr>
+                <w:rtl/>
+              </w:rPr>
+            </w:pPr>
+            <w:r>
+              <w:rPr>
+                <w:rFonts w:hint="cs"/>
+                <w:rtl/>
+              </w:rPr>
+              <w:t>نام</w:t>
+            </w:r>
+          </w:p>
+        </w:tc>
+        <w:tc>
+          <w:tcPr>
+            <w:tcW w:w="7387" w:type="dxa"/>
+            <w:gridSpan w:val="5"/>
+            <w:vAlign w:val="center"/>
+          </w:tcPr>
+          <w:p>
+            <w:pPr>
+              <w:pStyle w:val="IranSans"/>
+              <w:rPr>
+                <w:rtl/>
+              </w:rPr>
+            </w:pPr>
+            <w:r>
+              <w:rPr>
+                <w:rFonts w:hint="cs"/>
+                <w:rtl/>
+              </w:rPr>
+              <w:t>بلیط باربری</w:t>
+            </w:r>
+          </w:p>
+        </w:tc>
+      </w:tr>
+      <w:tr>
+        <w:trPr>
+          <w:jc w:val="center"/>
+        </w:trPr>
+        <w:tc>
+          <w:tcPr>
+            <w:tcW w:w="1440" w:type="dxa"/>
+            <w:vAlign w:val="center"/>
+          </w:tcPr>
+          <w:p>
+            <w:pPr>
+              <w:pStyle w:val="IranSans"/>
+              <w:jc w:val="center"/>
+              <w:rPr>
+                <w:sz w:val="22"/>
+                <w:szCs w:val="22"/>
+                <w:rtl/>
+              </w:rPr>
+            </w:pPr>
+            <w:r>
+              <w:rPr>
+                <w:rFonts w:hint="cs"/>
+                <w:sz w:val="22"/>
+                <w:szCs w:val="22"/>
+                <w:rtl/>
+              </w:rPr>
+              <w:t>مكانيسم تعريف</w:t>
+            </w:r>
+          </w:p>
+          <w:p>
+            <w:pPr>
+              <w:pStyle w:val="IranSans"/>
+              <w:jc w:val="center"/>
+              <w:rPr>
+                <w:sz w:val="22"/>
+                <w:szCs w:val="22"/>
+                <w:rtl/>
+              </w:rPr>
+            </w:pPr>
+            <w:r>
+              <w:rPr>
+                <w:rFonts w:hint="cs"/>
+                <w:sz w:val="22"/>
+                <w:szCs w:val="22"/>
+                <w:rtl/>
+              </w:rPr>
+              <w:t>(اشتقاق)</w:t>
+            </w:r>
+          </w:p>
+        </w:tc>
+        <w:tc>
+          <w:tcPr>
+            <w:tcW w:w="7387" w:type="dxa"/>
+            <w:gridSpan w:val="5"/>
+            <w:vAlign w:val="center"/>
+          </w:tcPr>
+          <w:p>
+            <w:pPr>
+              <w:pStyle w:val="IranSans"/>
+              <w:rPr>
+                <w:rtl/>
+              </w:rPr>
+            </w:pPr>
+          </w:p>
+        </w:tc>
+      </w:tr>
+      <w:tr>
+        <w:trPr>
+          <w:jc w:val="center"/>
+        </w:trPr>
+        <w:tc>
+          <w:tcPr>
+            <w:tcW w:w="1440" w:type="dxa"/>
+            <w:vAlign w:val="center"/>
+          </w:tcPr>
+          <w:p>
+            <w:pPr>
+              <w:pStyle w:val="IranSans"/>
+              <w:jc w:val="center"/>
+              <w:rPr>
+                <w:sz w:val="22"/>
+                <w:szCs w:val="22"/>
+                <w:rtl/>
+              </w:rPr>
+            </w:pPr>
+            <w:r>
+              <w:rPr>
+                <w:rFonts w:hint="cs"/>
+                <w:sz w:val="22"/>
+                <w:szCs w:val="22"/>
+                <w:rtl/>
+              </w:rPr>
+              <w:t>رابطه</w:t>
+            </w:r>
+            <w:r>
+              <w:rPr>
+                <w:rFonts w:hint="cs"/>
+                <w:sz w:val="22"/>
+                <w:szCs w:val="22"/>
+                <w:rtl/>
+              </w:rPr>
+              <w:softHyphen/>
+              <w:t>هاي</w:t>
+            </w:r>
+          </w:p>
+          <w:p>
+            <w:pPr>
+              <w:pStyle w:val="IranSans"/>
+              <w:jc w:val="center"/>
+              <w:rPr>
+                <w:sz w:val="22"/>
+                <w:szCs w:val="22"/>
+                <w:rtl/>
+              </w:rPr>
+            </w:pPr>
+            <w:r>
+              <w:rPr>
+                <w:rFonts w:hint="cs"/>
+                <w:sz w:val="22"/>
+                <w:szCs w:val="22"/>
+                <w:rtl/>
+              </w:rPr>
+              <w:t>(مبنا-مجازي)</w:t>
+            </w:r>
+          </w:p>
+          <w:p>
+            <w:pPr>
+              <w:pStyle w:val="IranSans"/>
+              <w:jc w:val="center"/>
+              <w:rPr>
+                <w:rFonts w:hint="cs"/>
+                <w:sz w:val="22"/>
+                <w:szCs w:val="22"/>
+                <w:rtl/>
+              </w:rPr>
+            </w:pPr>
+            <w:r>
+              <w:rPr>
+                <w:rFonts w:hint="cs"/>
+                <w:sz w:val="22"/>
+                <w:szCs w:val="22"/>
+                <w:rtl/>
+              </w:rPr>
+              <w:t>دخيل</w:t>
+            </w:r>
+          </w:p>
+        </w:tc>
+        <w:tc>
+          <w:tcPr>
+            <w:tcW w:w="7387" w:type="dxa"/>
+            <w:gridSpan w:val="5"/>
+            <w:vAlign w:val="center"/>
+          </w:tcPr>
+          <w:p>
+            <w:pPr>
+              <w:pStyle w:val="IranSans"/>
+              <w:numPr>
+                <w:ilvl w:val="0"/>
+                <w:numId w:val="1"/>
+              </w:numPr>
+              <w:spacing w:after="0" w:line="240" w:lineRule="auto"/>
+              <w:rPr>
+                <w:sz w:val="22"/>
+                <w:szCs w:val="22"/>
+              </w:rPr>
+            </w:pPr>
+            <w:r>
+              <w:rPr>
+                <w:sz w:val="22"/>
+                <w:szCs w:val="22"/>
+              </w:rPr>
+              <w:t>Flight</w:t>
+            </w:r>
+          </w:p>
+          <w:p>
+            <w:pPr>
+              <w:pStyle w:val="IranSans"/>
+              <w:numPr>
+                <w:ilvl w:val="0"/>
+                <w:numId w:val="1"/>
+              </w:numPr>
+              <w:spacing w:after="0" w:line="240" w:lineRule="auto"/>
+              <w:rPr>
+                <w:sz w:val="22"/>
+                <w:szCs w:val="22"/>
+              </w:rPr>
+            </w:pPr>
+            <w:r>
+              <w:rPr>
+                <w:sz w:val="22"/>
+                <w:szCs w:val="22"/>
+              </w:rPr>
+              <w:t xml:space="preserve"> FlightClass</w:t>
+            </w:r>
+          </w:p>
+          <w:p>
+            <w:pPr>
+              <w:pStyle w:val="IranSans"/>
+              <w:numPr>
+                <w:ilvl w:val="0"/>
+                <w:numId w:val="1"/>
+              </w:numPr>
+              <w:spacing w:after="0" w:line="240" w:lineRule="auto"/>
+              <w:rPr>
+                <w:sz w:val="22"/>
+                <w:szCs w:val="22"/>
+              </w:rPr>
+            </w:pPr>
+            <w:r>
+              <w:rPr>
+                <w:sz w:val="22"/>
+                <w:szCs w:val="22"/>
+              </w:rPr>
+              <w:t xml:space="preserve"> Airline</w:t>
+            </w:r>
+          </w:p>
+          <w:p>
+            <w:pPr>
+              <w:pStyle w:val="IranSans"/>
+              <w:numPr>
+                <w:ilvl w:val="0"/>
+                <w:numId w:val="1"/>
+              </w:numPr>
+              <w:spacing w:after="0" w:line="240" w:lineRule="auto"/>
+              <w:rPr>
+                <w:sz w:val="22"/>
+                <w:szCs w:val="22"/>
+              </w:rPr>
+            </w:pPr>
+            <w:r>
+              <w:rPr>
+                <w:sz w:val="22"/>
+                <w:szCs w:val="22"/>
+              </w:rPr>
+              <w:t xml:space="preserve"> </w:t>
+            </w:r>
+            <w:r>
+              <w:rPr>
+                <w:sz w:val="22"/>
+                <w:szCs w:val="22"/>
+              </w:rPr>
+              <w:t>CargoOwner</w:t>
+            </w:r>
+            <w:r>
+              <w:rPr>
+                <w:sz w:val="22"/>
+                <w:szCs w:val="22"/>
+              </w:rPr>
+              <w:t>_Reserves_Flight</w:t>
+            </w:r>
+          </w:p>
+          <w:p>
+            <w:pPr>
+              <w:pStyle w:val="IranSans"/>
+              <w:numPr>
+                <w:ilvl w:val="0"/>
+                <w:numId w:val="1"/>
+              </w:numPr>
+              <w:spacing w:after="0" w:line="240" w:lineRule="auto"/>
+              <w:rPr>
+                <w:rFonts w:hint="cs"/>
+                <w:rtl/>
+              </w:rPr>
+            </w:pPr>
+            <w:r>
+              <w:rPr>
+                <w:sz w:val="22"/>
+                <w:szCs w:val="22"/>
+              </w:rPr>
+              <w:t xml:space="preserve"> Airplane</w:t>
+            </w:r>
+          </w:p>
+        </w:tc>
+      </w:tr>
+      <w:tr>
+        <w:trPr>
+          <w:trHeight w:val="467"/>
+          <w:jc w:val="center"/>
+        </w:trPr>
+        <w:tc>
+          <w:tcPr>
+            <w:tcW w:w="1440" w:type="dxa"/>
+            <w:vMerge w:val="restart"/>
+            <w:vAlign w:val="center"/>
+          </w:tcPr>
+          <w:p>
+            <w:pPr>
+              <w:pStyle w:val="IranSans"/>
+              <w:jc w:val="center"/>
+              <w:rPr>
+                <w:sz w:val="22"/>
+                <w:szCs w:val="22"/>
+                <w:rtl/>
+              </w:rPr>
+            </w:pPr>
+            <w:r>
+              <w:rPr>
+                <w:rFonts w:hint="cs"/>
+                <w:sz w:val="22"/>
+                <w:szCs w:val="22"/>
+                <w:rtl/>
+              </w:rPr>
+              <w:t>عمليات مجاز</w:t>
+            </w:r>
+          </w:p>
+          <w:p>
+            <w:pPr>
+              <w:pStyle w:val="IranSans"/>
+              <w:jc w:val="center"/>
+              <w:rPr>
+                <w:sz w:val="22"/>
+                <w:szCs w:val="22"/>
+                <w:rtl/>
+              </w:rPr>
+            </w:pPr>
+            <w:r>
+              <w:rPr>
+                <w:rFonts w:hint="cs"/>
+                <w:sz w:val="22"/>
+                <w:szCs w:val="22"/>
+                <w:rtl/>
+              </w:rPr>
+              <w:t>روي ديد</w:t>
+            </w:r>
+          </w:p>
+        </w:tc>
+        <w:tc>
+          <w:tcPr>
+            <w:tcW w:w="1800" w:type="dxa"/>
+            <w:tcBorders>
+              <w:bottom w:val="single" w:sz="2" w:space="0" w:color="000000"/>
+              <w:right w:val="single" w:sz="2" w:space="0" w:color="000000"/>
+            </w:tcBorders>
+            <w:vAlign w:val="center"/>
+          </w:tcPr>
+          <w:p>
+            <w:pPr>
+              <w:pStyle w:val="IranSans"/>
+              <w:jc w:val="center"/>
+              <w:rPr>
+                <w:rtl/>
+              </w:rPr>
+            </w:pPr>
+            <w:r>
+              <w:rPr>
+                <w:rFonts w:hint="cs"/>
+                <w:rtl/>
+              </w:rPr>
+              <w:t>درج</w:t>
+            </w:r>
+          </w:p>
+        </w:tc>
+        <w:tc>
+          <w:tcPr>
+            <w:tcW w:w="1800" w:type="dxa"/>
+            <w:tcBorders>
+              <w:left w:val="single" w:sz="2" w:space="0" w:color="000000"/>
+              <w:bottom w:val="single" w:sz="2" w:space="0" w:color="000000"/>
+              <w:right w:val="single" w:sz="2" w:space="0" w:color="000000"/>
+            </w:tcBorders>
+            <w:vAlign w:val="center"/>
+          </w:tcPr>
+          <w:p>
+            <w:pPr>
+              <w:pStyle w:val="IranSans"/>
+              <w:jc w:val="center"/>
+              <w:rPr>
+                <w:rtl/>
+              </w:rPr>
+            </w:pPr>
+            <w:r>
+              <w:rPr>
+                <w:rFonts w:hint="cs"/>
+                <w:rtl/>
+              </w:rPr>
+              <w:t>حذف</w:t>
+            </w:r>
+          </w:p>
+        </w:tc>
+        <w:tc>
+          <w:tcPr>
+            <w:tcW w:w="1890" w:type="dxa"/>
+            <w:tcBorders>
+              <w:left w:val="single" w:sz="2" w:space="0" w:color="000000"/>
+              <w:bottom w:val="single" w:sz="2" w:space="0" w:color="000000"/>
+              <w:right w:val="single" w:sz="2" w:space="0" w:color="000000"/>
+            </w:tcBorders>
+            <w:vAlign w:val="center"/>
+          </w:tcPr>
+          <w:p>
+            <w:pPr>
+              <w:pStyle w:val="IranSans"/>
+              <w:jc w:val="center"/>
+              <w:rPr>
+                <w:rtl/>
+              </w:rPr>
+            </w:pPr>
+            <w:r>
+              <w:rPr>
+                <w:rFonts w:hint="cs"/>
+                <w:rtl/>
+              </w:rPr>
+              <w:t>بازيابي</w:t>
+            </w:r>
+          </w:p>
+        </w:tc>
+        <w:tc>
+          <w:tcPr>
+            <w:tcW w:w="1897" w:type="dxa"/>
+            <w:gridSpan w:val="2"/>
+            <w:tcBorders>
+              <w:left w:val="single" w:sz="2" w:space="0" w:color="000000"/>
+              <w:bottom w:val="single" w:sz="2" w:space="0" w:color="000000"/>
+            </w:tcBorders>
+            <w:vAlign w:val="center"/>
+          </w:tcPr>
+          <w:p>
+            <w:pPr>
+              <w:pStyle w:val="IranSans"/>
+              <w:jc w:val="center"/>
+              <w:rPr>
+                <w:rtl/>
+              </w:rPr>
+            </w:pPr>
+            <w:r>
+              <w:rPr>
+                <w:rFonts w:hint="cs"/>
+                <w:rtl/>
+              </w:rPr>
+              <w:t>بهنگام</w:t>
+            </w:r>
+            <w:r>
+              <w:rPr>
+                <w:rFonts w:hint="cs"/>
+                <w:rtl/>
+              </w:rPr>
+              <w:softHyphen/>
+              <w:t>سازي</w:t>
+            </w:r>
+          </w:p>
+        </w:tc>
+      </w:tr>
+      <w:tr>
+        <w:trPr>
+          <w:trHeight w:val="431"/>
+          <w:jc w:val="center"/>
+        </w:trPr>
+        <w:tc>
+          <w:tcPr>
+            <w:tcW w:w="1440" w:type="dxa"/>
+            <w:vMerge/>
+          </w:tcPr>
+          <w:p>
+            <w:pPr>
+              <w:pStyle w:val="IranSans"/>
+              <w:rPr>
+                <w:rtl/>
+              </w:rPr>
+            </w:pPr>
+          </w:p>
+        </w:tc>
+        <w:tc>
+          <w:tcPr>
+            <w:tcW w:w="1800" w:type="dxa"/>
+            <w:tcBorders>
+              <w:top w:val="single" w:sz="2" w:space="0" w:color="000000"/>
+              <w:right w:val="single" w:sz="2" w:space="0" w:color="000000"/>
+            </w:tcBorders>
+          </w:tcPr>
+          <w:p>
+            <w:pPr>
+              <w:pStyle w:val="IranSans"/>
+              <w:rPr>
+                <w:rtl/>
+              </w:rPr>
+            </w:pPr>
+          </w:p>
+        </w:tc>
+        <w:tc>
+          <w:tcPr>
+            <w:tcW w:w="1800" w:type="dxa"/>
+            <w:tcBorders>
+              <w:top w:val="single" w:sz="2" w:space="0" w:color="000000"/>
+              <w:left w:val="single" w:sz="2" w:space="0" w:color="000000"/>
+              <w:right w:val="single" w:sz="2" w:space="0" w:color="000000"/>
+            </w:tcBorders>
+          </w:tcPr>
+          <w:p>
+            <w:pPr>
+              <w:pStyle w:val="IranSans"/>
+              <w:rPr>
+                <w:rtl/>
+              </w:rPr>
+            </w:pPr>
+          </w:p>
+        </w:tc>
+        <w:tc>
+          <w:tcPr>
+            <w:tcW w:w="1890" w:type="dxa"/>
+            <w:tcBorders>
+              <w:top w:val="single" w:sz="2" w:space="0" w:color="000000"/>
+              <w:left w:val="single" w:sz="2" w:space="0" w:color="000000"/>
+              <w:right w:val="single" w:sz="2" w:space="0" w:color="000000"/>
+            </w:tcBorders>
+          </w:tcPr>
+          <w:p>
+            <w:pPr>
+              <w:pStyle w:val="IranSans"/>
+              <w:jc w:val="center"/>
+              <w:rPr>
+                <w:sz w:val="36"/>
+                <w:szCs w:val="36"/>
+              </w:rPr>
+            </w:pPr>
+            <w:r>
+              <w:rPr>
+                <w:rFonts w:hint="cs"/>
+                <w:sz w:val="36"/>
+                <w:szCs w:val="36"/>
+              </w:rPr>
+              <w:sym w:font="Wingdings" w:char="F0FC"/>
+            </w:r>
+          </w:p>
+        </w:tc>
+        <w:tc>
+          <w:tcPr>
+            <w:tcW w:w="1897" w:type="dxa"/>
+            <w:gridSpan w:val="2"/>
+            <w:tcBorders>
+              <w:top w:val="single" w:sz="2" w:space="0" w:color="000000"/>
+              <w:left w:val="single" w:sz="2" w:space="0" w:color="000000"/>
+            </w:tcBorders>
+          </w:tcPr>
+          <w:p>
+            <w:pPr>
+              <w:pStyle w:val="IranSans"/>
+              <w:rPr>
+                <w:rtl/>
+              </w:rPr>
+            </w:pPr>
+          </w:p>
+        </w:tc>
+      </w:tr>
+      <w:tr>
+        <w:trPr>
+          <w:gridAfter w:val="1"/>
+          <w:wAfter w:w="7" w:type="dxa"/>
+          <w:trHeight w:val="647"/>
+          <w:jc w:val="center"/>
+        </w:trPr>
+        <w:tc>
+          <w:tcPr>
+            <w:tcW w:w="8820" w:type="dxa"/>
+            <w:gridSpan w:val="5"/>
+          </w:tcPr>
+          <w:p>
+            <w:pPr>
+              <w:pStyle w:val="IranSans"/>
+              <w:rPr>
+                <w:rtl/>
+              </w:rPr>
+            </w:pPr>
+            <w:r>
+              <w:rPr>
+                <w:rFonts w:hint="cs"/>
+                <w:noProof/>
+                <w:rtl/>
+              </w:rPr>
+              <mc:AlternateContent>
+                <mc:Choice Requires="wps">
+                  <w:drawing>
+                    <wp:anchor distT="0" distB="0" distL="114300" distR="114300" simplePos="0" relativeHeight="251663360" behindDoc="0" locked="0" layoutInCell="1" allowOverlap="1" wp14:anchorId="02D7109C" wp14:editId="0FA4E8DF">
+                      <wp:simplePos x="0" y="0"/>
+                      <wp:positionH relativeFrom="column">
+                        <wp:posOffset>1940984</wp:posOffset>
+                      </wp:positionH>
+                      <wp:positionV relativeFrom="paragraph">
+                        <wp:posOffset>43603</wp:posOffset>
+                      </wp:positionV>
+                      <wp:extent cx="172720" cy="173355"/>
+                      <wp:effectExtent l="12065" t="13970" r="5715" b="12700"/>
+                      <wp:wrapNone/>
+                      <wp:docPr id="3" name="Rectangle 3"/>
+                      <wp:cNvGraphicFramePr>
+                        <a:graphicFrameLocks xmlns:a="http://schemas.openxmlformats.org/drawingml/2006/main"/>
+                      </wp:cNvGraphicFramePr>
+                      <a:graphic xmlns:a="http://schemas.openxmlformats.org/drawingml/2006/main">
+                        <a:graphicData uri="http://schemas.microsoft.com/office/word/2010/wordprocessingShape">
+                          <wps:wsp>
+                            <wps:cNvSpPr>
+                              <a:spLocks noChangeArrowheads="1"/>
+                            </wps:cNvSpPr>
+                            <wps:spPr bwMode="auto">
+                              <a:xfrm>
+                                <a:off x="0" y="0"/>
+                                <a:ext cx="172720" cy="173355"/>
+                              </a:xfrm>
+                              <a:prstGeom prst="rect">
+                                <a:avLst/>
+                              </a:prstGeom>
+                              <a:solidFill>
+                                <a:srgbClr val="FFFFFF"/>
+                              </a:solidFill>
+                              <a:ln w="9525">
+                                <a:solidFill>
+                                  <a:srgbClr val="000000"/>
+                                </a:solidFill>
+                                <a:miter lim="800000"/>
+                                <a:headEnd/>
+                                <a:tailEnd/>
+                              </a:ln>
+                            </wps:spPr>
+                            <wps:bodyPr rot="0" vert="horz" wrap="square" lIns="91440" tIns="45720" rIns="91440" bIns="45720" anchor="t" anchorCtr="0" upright="1">
+                              <a:noAutofit/>
+                            </wps:bodyPr>
+                          </wps:wsp>
+                        </a:graphicData>
+                      </a:graphic>
+                      <wp14:sizeRelH relativeFrom="page">
+                        <wp14:pctWidth>0</wp14:pctWidth>
+                      </wp14:sizeRelH>
+                      <wp14:sizeRelV relativeFrom="page">
+                        <wp14:pctHeight>0</wp14:pctHeight>
+                      </wp14:sizeRelV>
+                    </wp:anchor>
+                  </w:drawing>
+                </mc:Choice>
+                <mc:Fallback>
+                  <w:pict>
+                    <v:rect w14:anchorId="3FF8DFB6" id="Rectangle 3" o:spid="_x0000_s1026" style="position:absolute;left:0;text-align:left;margin-left:152.85pt;margin-top:3.45pt;width:13.6pt;height:13.65pt;z-index:251663360;visibility:visible;mso-wrap-style:square;mso-width-percent:0;mso-height-percent:0;mso-wrap-distance-left:9pt;mso-wrap-distance-top:0;mso-wrap-distance-right:9pt;mso-wrap-distance-bottom:0;mso-position-horizontal:absolute;mso-position-horizontal-relative:text;mso-position-vertical:absolute;mso-position-vertical-relative:text;mso-width-percent:0;mso-height-percent:0;mso-width-relative:page;mso-height-relative:page;v-text-anchor:top" o:gfxdata="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"/>
+                  </w:pict>
+                </mc:Fallback>
+              </mc:AlternateContent>
+            </w:r>
+            <w:r>
+              <w:rPr>
+                <w:rFonts w:hint="cs"/>
+                <w:noProof/>
+                <w:rtl/>
+              </w:rPr>
+              <mc:AlternateContent>
+                <mc:Choice Requires="wps">
+                  <w:drawing>
+                    <wp:anchor distT="0" distB="0" distL="114300" distR="114300" simplePos="0" relativeHeight="251662336" behindDoc="0" locked="0" layoutInCell="1" allowOverlap="1" wp14:anchorId="5714CCEA" wp14:editId="5406098B">
+                      <wp:simplePos x="0" y="0"/>
+                      <wp:positionH relativeFrom="column">
+                        <wp:posOffset>376837</wp:posOffset>
+                      </wp:positionH>
+                      <wp:positionV relativeFrom="paragraph">
+                        <wp:posOffset>32880</wp:posOffset>
+                      </wp:positionV>
+                      <wp:extent cx="172720" cy="173355"/>
+                      <wp:effectExtent l="0" t="0" r="17780" b="17145"/>
+                      <wp:wrapNone/>
+                      <wp:docPr id="4" name="Rectangle 4"/>
+                      <wp:cNvGraphicFramePr>
+                        <a:graphicFrameLocks xmlns:a="http://schemas.openxmlformats.org/drawingml/2006/main"/>
+                      </wp:cNvGraphicFramePr>
+                      <a:graphic xmlns:a="http://schemas.openxmlformats.org/drawingml/2006/main">
+                        <a:graphicData uri="http://schemas.microsoft.com/office/word/2010/wordprocessingShape">
+                          <wps:wsp>
+                            <wps:cNvSpPr>
+                              <a:spLocks noChangeArrowheads="1"/>
+                            </wps:cNvSpPr>
+                            <wps:spPr bwMode="auto">
+                              <a:xfrm>
+                                <a:off x="0" y="0"/>
+                                <a:ext cx="172720" cy="173355"/>
+                              </a:xfrm>
+                              <a:prstGeom prst="rect">
+                                <a:avLst/>
+                              </a:prstGeom>
+                              <a:solidFill>
+                                <a:schemeClr val="tx1">
+                                  <a:lumMod val="75000"/>
+                                  <a:lumOff val="25000"/>
+                                </a:schemeClr>
+                              </a:solidFill>
+                              <a:ln w="9525">
+                                <a:solidFill>
+                                  <a:srgbClr val="000000"/>
+                                </a:solidFill>
+                                <a:miter lim="800000"/>
+                                <a:headEnd/>
+                                <a:tailEnd/>
+                              </a:ln>
+                            </wps:spPr>
+                            <wps:bodyPr rot="0" vert="horz" wrap="square" lIns="91440" tIns="45720" rIns="91440" bIns="45720" anchor="t" anchorCtr="0" upright="1">
+                              <a:noAutofit/>
+                            </wps:bodyPr>
+                          </wps:wsp>
+                        </a:graphicData>
+                      </a:graphic>
+                      <wp14:sizeRelH relativeFrom="page">
+                        <wp14:pctWidth>0</wp14:pctWidth>
+                      </wp14:sizeRelH>
+                      <wp14:sizeRelV relativeFrom="page">
+                        <wp14:pctHeight>0</wp14:pctHeight>
+                      </wp14:sizeRelV>
+                    </wp:anchor>
+                  </w:drawing>
+                </mc:Choice>
+                <mc:Fallback>
+                  <w:pict>
+                    <v:rect w14:anchorId="777EDC5C" id="Rectangle 4" o:spid="_x0000_s1026" style="position:absolute;left:0;text-align:left;margin-left:29.65pt;margin-top:2.6pt;width:13.6pt;height:13.65pt;z-index:251662336;visibility:visible;mso-wrap-style:square;mso-width-percent:0;mso-height-percent:0;mso-wrap-distance-left:9pt;mso-wrap-distance-top:0;mso-wrap-distance-right:9pt;mso-wrap-distance-bottom:0;mso-position-horizontal:absolute;mso-position-horizontal-relative:text;mso-position-vertical:absolute;mso-position-vertical-relative:text;mso-width-percent:0;mso-height-percent:0;mso-width-relative:page;mso-height-relative:page;v-text-anchor:top" o:gfxdata="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" fillcolor="#404040 [2429]"/>
+                  </w:pict>
+                </mc:Fallback>
+              </mc:AlternateContent>
+            </w:r>
+            <w:r>
+              <w:rPr>
+                <w:rFonts w:hint="cs"/>
+                <w:rtl/>
+              </w:rPr>
+              <w:t>آيا روي اين ديد ديدهاي ديگري تعريف مي</w:t>
+            </w:r>
+            <w:r>
+              <w:rPr>
+                <w:rFonts w:hint="cs"/>
+                <w:rtl/>
+              </w:rPr>
+              <w:softHyphen/>
+              <w:t>شود؟     بله                               خير</w:t>
+            </w:r>
+          </w:p>
+        </w:tc>
+      </w:tr>
+      <w:tr>
+        <w:trPr>
+          <w:gridAfter w:val="1"/>
+          <w:wAfter w:w="7" w:type="dxa"/>
+          <w:trHeight w:val="2413"/>
+          <w:jc w:val="center"/>
+        </w:trPr>
+        <w:tc>
+          <w:tcPr>
+            <w:tcW w:w="8820" w:type="dxa"/>
+            <w:gridSpan w:val="5"/>
+          </w:tcPr>
+          <w:p>
+            <w:pPr>
+              <w:pStyle w:val="IranSans"/>
+              <w:rPr>
+                <w:rFonts w:hint="cs"/>
+                <w:rtl/>
+              </w:rPr>
+            </w:pPr>
+            <w:r>
+              <w:rPr>
+                <w:rFonts w:hint="cs"/>
+                <w:rtl/>
+              </w:rPr>
+              <w:t>تعريف دید:</w:t>
+            </w:r>
+          </w:p>
+          <w:p>
+            <w:pPr>
+              <w:pStyle w:val="IranSans"/>
+              <w:rPr>
+                <w:rFonts w:hint="cs"/>
+                <w:rtl/>
+              </w:rPr>
+            </w:pPr>
+          </w:p>
+        </w:tc>
+      </w:tr>
+    </w:tbl>
+    <w:p>
+      <w:pPr>
+        <w:pStyle w:val="IranSans"/>
+        <w:rPr>
+          <w:rtl/>
+        </w:rPr>
+      </w:pPr>
+    </w:p>
+    <w:p>
+      <w:pPr>
+        <w:spacing w:after="160" w:line="259" w:lineRule="auto"/>
+        <w:rPr>
+          <w:rFonts w:ascii="IRANSans" w:eastAsia="IRANSans" w:hAnsi="IRANSans" w:cs="IRANSans"/>
+          <w:sz w:val="24"/>
+          <w:szCs w:val="24"/>
+          <w:rtl/>
+          <w:lang w:bidi="fa-IR"/>
+        </w:rPr>
+      </w:pPr>
+      <w:r>
+        <w:rPr>
+          <w:rtl/>
+        </w:rPr>
+        <w:br w:type="page"/>
+      </w:r>
+    </w:p>
+    <w:tbl>
+      <w:tblPr>
+        <w:bidiVisual/>
+        <w:tblW w:w="0" w:type="auto"/>
+        <w:jc w:val="center"/>
+        <w:tblBorders>
+          <w:top w:val="single" w:sz="4" w:space="0" w:color="000000"/>
+          <w:left w:val="single" w:sz="4" w:space="0" w:color="000000"/>
+          <w:bottom w:val="single" w:sz="4" w:space="0" w:color="000000"/>
+          <w:right w:val="single" w:sz="4" w:space="0" w:color="000000"/>
+          <w:insideH w:val="single" w:sz="4" w:space="0" w:color="000000"/>
+          <w:insideV w:val="single" w:sz="4" w:space="0" w:color="000000"/>
+        </w:tblBorders>
+        <w:tblLook w:val="04A0" w:firstRow="1" w:lastRow="0" w:firstColumn="1" w:lastColumn="0" w:noHBand="0" w:noVBand="1"/>
+      </w:tblPr>
+      <w:tblGrid>
+        <w:gridCol w:w="1440"/>
+        <w:gridCol w:w="1800"/>
+        <w:gridCol w:w="1800"/>
+        <w:gridCol w:w="1890"/>
+        <w:gridCol w:w="1890"/>
+        <w:gridCol w:w="7"/>
+      </w:tblGrid>
+      <w:tr>
+        <w:trPr>
+          <w:jc w:val="center"/>
+        </w:trPr>
+        <w:tc>
+          <w:tcPr>
+            <w:tcW w:w="1440" w:type="dxa"/>
+            <w:vAlign w:val="center"/>
+          </w:tcPr>
+          <w:p>
+            <w:pPr>
+              <w:pStyle w:val="IranSans"/>
+              <w:jc w:val="center"/>
+              <w:rPr>
+                <w:rtl/>
+              </w:rPr>
+            </w:pPr>
+            <w:r>
+              <w:rPr>
+                <w:rFonts w:hint="cs"/>
+                <w:rtl/>
+              </w:rPr>
+              <w:lastRenderedPageBreak/>
+              <w:t>شماره</w:t>
+            </w:r>
+          </w:p>
+        </w:tc>
+        <w:tc>
+          <w:tcPr>
+            <w:tcW w:w="7387" w:type="dxa"/>
+            <w:gridSpan w:val="5"/>
+            <w:vAlign w:val="center"/>
+          </w:tcPr>
+          <w:p>
+            <w:pPr>
+              <w:pStyle w:val="IranSans"/>
+              <w:rPr>
+                <w:rtl/>
+              </w:rPr>
+            </w:pPr>
+            <w:r>
+              <w:rPr>
+                <w:rFonts w:hint="cs"/>
+                <w:rtl/>
+              </w:rPr>
+              <w:t>3</w:t>
+            </w:r>
+          </w:p>
+        </w:tc>
+      </w:tr>
+      <w:tr>
+        <w:trPr>
+          <w:jc w:val="center"/>
+        </w:trPr>
+        <w:tc>
+          <w:tcPr>
+            <w:tcW w:w="1440" w:type="dxa"/>
+            <w:vAlign w:val="center"/>
+          </w:tcPr>
+          <w:p>
+            <w:pPr>
+              <w:pStyle w:val="IranSans"/>
+              <w:jc w:val="center"/>
+              <w:rPr>
+                <w:rtl/>
+              </w:rPr>
+            </w:pPr>
+            <w:r>
+              <w:rPr>
+                <w:rFonts w:hint="cs"/>
+                <w:rtl/>
+              </w:rPr>
+              <w:t>نام</w:t>
+            </w:r>
+          </w:p>
+        </w:tc>
+        <w:tc>
+          <w:tcPr>
+            <w:tcW w:w="7387" w:type="dxa"/>
+            <w:gridSpan w:val="5"/>
+            <w:vAlign w:val="center"/>
+          </w:tcPr>
+          <w:p>
+            <w:pPr>
+              <w:pStyle w:val="IranSans"/>
+              <w:rPr>
+                <w:rtl/>
+              </w:rPr>
+            </w:pPr>
+            <w:r>
+              <w:rPr>
+                <w:rFonts w:hint="cs"/>
+                <w:rtl/>
+              </w:rPr>
+              <w:t>لیست پروازهای خروجی فرودگاه</w:t>
+            </w:r>
+          </w:p>
+        </w:tc>
+      </w:tr>
+      <w:tr>
+        <w:trPr>
+          <w:jc w:val="center"/>
+        </w:trPr>
+        <w:tc>
+          <w:tcPr>
+            <w:tcW w:w="1440" w:type="dxa"/>
+            <w:vAlign w:val="center"/>
+          </w:tcPr>
+          <w:p>
+            <w:pPr>
+              <w:pStyle w:val="IranSans"/>
+              <w:jc w:val="center"/>
+              <w:rPr>
+                <w:sz w:val="22"/>
+                <w:szCs w:val="22"/>
+                <w:rtl/>
+              </w:rPr>
+            </w:pPr>
+            <w:r>
+              <w:rPr>
+                <w:rFonts w:hint="cs"/>
+                <w:sz w:val="22"/>
+                <w:szCs w:val="22"/>
+                <w:rtl/>
+              </w:rPr>
+              <w:t>مكانيسم تعريف</w:t>
+            </w:r>
+          </w:p>
+          <w:p>
+            <w:pPr>
+              <w:pStyle w:val="IranSans"/>
+              <w:jc w:val="center"/>
+              <w:rPr>
+                <w:sz w:val="22"/>
+                <w:szCs w:val="22"/>
+                <w:rtl/>
+              </w:rPr>
+            </w:pPr>
+            <w:r>
+              <w:rPr>
+                <w:rFonts w:hint="cs"/>
+                <w:sz w:val="22"/>
+                <w:szCs w:val="22"/>
+                <w:rtl/>
+              </w:rPr>
+              <w:t>(اشتقاق)</w:t>
+            </w:r>
+          </w:p>
+        </w:tc>
+        <w:tc>
+          <w:tcPr>
+            <w:tcW w:w="7387" w:type="dxa"/>
+            <w:gridSpan w:val="5"/>
+            <w:vAlign w:val="center"/>
+          </w:tcPr>
+          <w:p>
+            <w:pPr>
+              <w:pStyle w:val="IranSans"/>
+              <w:rPr>
+                <w:rtl/>
+              </w:rPr>
+            </w:pPr>
+          </w:p>
+        </w:tc>
+      </w:tr>
+      <w:tr>
+        <w:trPr>
+          <w:jc w:val="center"/>
+        </w:trPr>
+        <w:tc>
+          <w:tcPr>
+            <w:tcW w:w="1440" w:type="dxa"/>
+            <w:vAlign w:val="center"/>
+          </w:tcPr>
+          <w:p>
+            <w:pPr>
+              <w:pStyle w:val="IranSans"/>
+              <w:jc w:val="center"/>
+              <w:rPr>
+                <w:sz w:val="22"/>
+                <w:szCs w:val="22"/>
+                <w:rtl/>
+              </w:rPr>
+            </w:pPr>
+            <w:r>
+              <w:rPr>
+                <w:rFonts w:hint="cs"/>
+                <w:sz w:val="22"/>
+                <w:szCs w:val="22"/>
+                <w:rtl/>
+              </w:rPr>
+              <w:t>رابطه</w:t>
+            </w:r>
+            <w:r>
+              <w:rPr>
+                <w:rFonts w:hint="cs"/>
+                <w:sz w:val="22"/>
+                <w:szCs w:val="22"/>
+                <w:rtl/>
+              </w:rPr>
+              <w:softHyphen/>
+              <w:t>هاي</w:t>
+            </w:r>
+          </w:p>
+          <w:p>
+            <w:pPr>
+              <w:pStyle w:val="IranSans"/>
+              <w:jc w:val="center"/>
+              <w:rPr>
+                <w:sz w:val="22"/>
+                <w:szCs w:val="22"/>
+                <w:rtl/>
+              </w:rPr>
+            </w:pPr>
+            <w:r>
+              <w:rPr>
+                <w:rFonts w:hint="cs"/>
+                <w:sz w:val="22"/>
+                <w:szCs w:val="22"/>
+                <w:rtl/>
+              </w:rPr>
+              <w:t>(مبنا-مجازي)</w:t>
+            </w:r>
+          </w:p>
+          <w:p>
+            <w:pPr>
+              <w:pStyle w:val="IranSans"/>
+              <w:jc w:val="center"/>
+              <w:rPr>
+                <w:rFonts w:hint="cs"/>
+                <w:sz w:val="22"/>
+                <w:szCs w:val="22"/>
+                <w:rtl/>
+              </w:rPr>
+            </w:pPr>
+            <w:r>
+              <w:rPr>
+                <w:rFonts w:hint="cs"/>
+                <w:sz w:val="22"/>
+                <w:szCs w:val="22"/>
+                <w:rtl/>
+              </w:rPr>
+              <w:t>دخيل</w:t>
+            </w:r>
+          </w:p>
+        </w:tc>
+        <w:tc>
+          <w:tcPr>
+            <w:tcW w:w="7387" w:type="dxa"/>
+            <w:gridSpan w:val="5"/>
+            <w:vAlign w:val="center"/>
+          </w:tcPr>
+          <w:p>
+            <w:pPr>
+              <w:pStyle w:val="IranSans"/>
+              <w:numPr>
+                <w:ilvl w:val="0"/>
+                <w:numId w:val="1"/>
+              </w:numPr>
+              <w:spacing w:after="0" w:line="240" w:lineRule="auto"/>
+              <w:rPr>
+                <w:sz w:val="22"/>
+                <w:szCs w:val="22"/>
+              </w:rPr>
+            </w:pPr>
+            <w:r>
+              <w:rPr>
+                <w:sz w:val="22"/>
+                <w:szCs w:val="22"/>
+              </w:rPr>
+              <w:t>Flight</w:t>
+            </w:r>
+          </w:p>
+          <w:p>
+            <w:pPr>
+              <w:pStyle w:val="IranSans"/>
+              <w:numPr>
+                <w:ilvl w:val="0"/>
+                <w:numId w:val="1"/>
+              </w:numPr>
+              <w:spacing w:after="0" w:line="240" w:lineRule="auto"/>
+              <w:rPr>
+                <w:sz w:val="22"/>
+                <w:szCs w:val="22"/>
+              </w:rPr>
+            </w:pPr>
+            <w:r>
+              <w:rPr>
+                <w:sz w:val="22"/>
+                <w:szCs w:val="22"/>
+              </w:rPr>
+              <w:t xml:space="preserve"> Airline</w:t>
+            </w:r>
+          </w:p>
+          <w:p>
+            <w:pPr>
+              <w:pStyle w:val="IranSans"/>
+              <w:numPr>
+                <w:ilvl w:val="0"/>
+                <w:numId w:val="1"/>
+              </w:numPr>
+              <w:spacing w:after="0" w:line="240" w:lineRule="auto"/>
+              <w:rPr>
+                <w:rFonts w:hint="cs"/>
+                <w:rtl/>
+              </w:rPr>
+            </w:pPr>
+            <w:r>
+              <w:rPr>
+                <w:sz w:val="22"/>
+                <w:szCs w:val="22"/>
+              </w:rPr>
+              <w:t>Airplane</w:t>
+            </w:r>
+          </w:p>
+        </w:tc>
+      </w:tr>
+      <w:tr>
+        <w:trPr>
+          <w:trHeight w:val="467"/>
+          <w:jc w:val="center"/>
+        </w:trPr>
+        <w:tc>
+          <w:tcPr>
+            <w:tcW w:w="1440" w:type="dxa"/>
+            <w:vMerge w:val="restart"/>
+            <w:vAlign w:val="center"/>
+          </w:tcPr>
+          <w:p>
+            <w:pPr>
+              <w:pStyle w:val="IranSans"/>
+              <w:jc w:val="center"/>
+              <w:rPr>
+                <w:sz w:val="22"/>
+                <w:szCs w:val="22"/>
+                <w:rtl/>
+              </w:rPr>
+            </w:pPr>
+            <w:r>
+              <w:rPr>
+                <w:rFonts w:hint="cs"/>
+                <w:sz w:val="22"/>
+                <w:szCs w:val="22"/>
+                <w:rtl/>
+              </w:rPr>
+              <w:t>عمليات مجاز</w:t>
+            </w:r>
+          </w:p>
+          <w:p>
+            <w:pPr>
+              <w:pStyle w:val="IranSans"/>
+              <w:jc w:val="center"/>
+              <w:rPr>
+                <w:sz w:val="22"/>
+                <w:szCs w:val="22"/>
+                <w:rtl/>
+              </w:rPr>
+            </w:pPr>
+            <w:r>
+              <w:rPr>
+                <w:rFonts w:hint="cs"/>
+                <w:sz w:val="22"/>
+                <w:szCs w:val="22"/>
+                <w:rtl/>
+              </w:rPr>
+              <w:t>روي ديد</w:t>
+            </w:r>
+          </w:p>
+        </w:tc>
+        <w:tc>
+          <w:tcPr>
+            <w:tcW w:w="1800" w:type="dxa"/>
+            <w:tcBorders>
+              <w:bottom w:val="single" w:sz="2" w:space="0" w:color="000000"/>
+              <w:right w:val="single" w:sz="2" w:space="0" w:color="000000"/>
+            </w:tcBorders>
+            <w:vAlign w:val="center"/>
+          </w:tcPr>
+          <w:p>
+            <w:pPr>
+              <w:pStyle w:val="IranSans"/>
+              <w:jc w:val="center"/>
+              <w:rPr>
+                <w:rtl/>
+              </w:rPr>
+            </w:pPr>
+            <w:r>
+              <w:rPr>
+                <w:rFonts w:hint="cs"/>
+                <w:rtl/>
+              </w:rPr>
+              <w:t>درج</w:t>
+            </w:r>
+          </w:p>
+        </w:tc>
+        <w:tc>
+          <w:tcPr>
+            <w:tcW w:w="1800" w:type="dxa"/>
+            <w:tcBorders>
+              <w:left w:val="single" w:sz="2" w:space="0" w:color="000000"/>
+              <w:bottom w:val="single" w:sz="2" w:space="0" w:color="000000"/>
+              <w:right w:val="single" w:sz="2" w:space="0" w:color="000000"/>
+            </w:tcBorders>
+            <w:vAlign w:val="center"/>
+          </w:tcPr>
+          <w:p>
+            <w:pPr>
+              <w:pStyle w:val="IranSans"/>
+              <w:jc w:val="center"/>
+              <w:rPr>
+                <w:rtl/>
+              </w:rPr>
+            </w:pPr>
+            <w:r>
+              <w:rPr>
+                <w:rFonts w:hint="cs"/>
+                <w:rtl/>
+              </w:rPr>
+              <w:t>حذف</w:t>
+            </w:r>
+          </w:p>
+        </w:tc>
+        <w:tc>
+          <w:tcPr>
+            <w:tcW w:w="1890" w:type="dxa"/>
+            <w:tcBorders>
+              <w:left w:val="single" w:sz="2" w:space="0" w:color="000000"/>
+              <w:bottom w:val="single" w:sz="2" w:space="0" w:color="000000"/>
+              <w:right w:val="single" w:sz="2" w:space="0" w:color="000000"/>
+            </w:tcBorders>
+            <w:vAlign w:val="center"/>
+          </w:tcPr>
+          <w:p>
+            <w:pPr>
+              <w:pStyle w:val="IranSans"/>
+              <w:jc w:val="center"/>
+              <w:rPr>
+                <w:rtl/>
+              </w:rPr>
+            </w:pPr>
+            <w:r>
+              <w:rPr>
+                <w:rFonts w:hint="cs"/>
+                <w:rtl/>
+              </w:rPr>
+              <w:t>بازيابي</w:t>
+            </w:r>
+          </w:p>
+        </w:tc>
+        <w:tc>
+          <w:tcPr>
+            <w:tcW w:w="1897" w:type="dxa"/>
+            <w:gridSpan w:val="2"/>
+            <w:tcBorders>
+              <w:left w:val="single" w:sz="2" w:space="0" w:color="000000"/>
+              <w:bottom w:val="single" w:sz="2" w:space="0" w:color="000000"/>
+            </w:tcBorders>
+            <w:vAlign w:val="center"/>
+          </w:tcPr>
+          <w:p>
+            <w:pPr>
+              <w:pStyle w:val="IranSans"/>
+              <w:jc w:val="center"/>
+              <w:rPr>
+                <w:rtl/>
+              </w:rPr>
+            </w:pPr>
+            <w:r>
+              <w:rPr>
+                <w:rFonts w:hint="cs"/>
+                <w:rtl/>
+              </w:rPr>
+              <w:t>بهنگام</w:t>
+            </w:r>
+            <w:r>
+              <w:rPr>
+                <w:rFonts w:hint="cs"/>
+                <w:rtl/>
+              </w:rPr>
+              <w:softHyphen/>
+              <w:t>سازي</w:t>
+            </w:r>
+          </w:p>
+        </w:tc>
+      </w:tr>
+      <w:tr>
+        <w:trPr>
+          <w:trHeight w:val="431"/>
+          <w:jc w:val="center"/>
+        </w:trPr>
+        <w:tc>
+          <w:tcPr>
+            <w:tcW w:w="1440" w:type="dxa"/>
+            <w:vMerge/>
+          </w:tcPr>
+          <w:p>
+            <w:pPr>
+              <w:pStyle w:val="IranSans"/>
+              <w:rPr>
+                <w:rtl/>
+              </w:rPr>
+            </w:pPr>
+          </w:p>
+        </w:tc>
+        <w:tc>
+          <w:tcPr>
+            <w:tcW w:w="1800" w:type="dxa"/>
+            <w:tcBorders>
+              <w:top w:val="single" w:sz="2" w:space="0" w:color="000000"/>
+              <w:right w:val="single" w:sz="2" w:space="0" w:color="000000"/>
+            </w:tcBorders>
+          </w:tcPr>
+          <w:p>
+            <w:pPr>
+              <w:pStyle w:val="IranSans"/>
+              <w:rPr>
+                <w:rtl/>
+              </w:rPr>
+            </w:pPr>
+          </w:p>
+        </w:tc>
+        <w:tc>
+          <w:tcPr>
+            <w:tcW w:w="1800" w:type="dxa"/>
+            <w:tcBorders>
+              <w:top w:val="single" w:sz="2" w:space="0" w:color="000000"/>
+              <w:left w:val="single" w:sz="2" w:space="0" w:color="000000"/>
+              <w:right w:val="single" w:sz="2" w:space="0" w:color="000000"/>
+            </w:tcBorders>
+          </w:tcPr>
+          <w:p>
+            <w:pPr>
+              <w:pStyle w:val="IranSans"/>
+              <w:rPr>
+                <w:rtl/>
+              </w:rPr>
+            </w:pPr>
+          </w:p>
+        </w:tc>
+        <w:tc>
+          <w:tcPr>
+            <w:tcW w:w="1890" w:type="dxa"/>
+            <w:tcBorders>
+              <w:top w:val="single" w:sz="2" w:space="0" w:color="000000"/>
+              <w:left w:val="single" w:sz="2" w:space="0" w:color="000000"/>
+              <w:right w:val="single" w:sz="2" w:space="0" w:color="000000"/>
+            </w:tcBorders>
+          </w:tcPr>
+          <w:p>
+            <w:pPr>
+              <w:pStyle w:val="IranSans"/>
+              <w:jc w:val="center"/>
+              <w:rPr>
+                <w:sz w:val="36"/>
+                <w:szCs w:val="36"/>
+              </w:rPr>
+            </w:pPr>
+            <w:r>
+              <w:rPr>
+                <w:rFonts w:hint="cs"/>
+                <w:sz w:val="36"/>
+                <w:szCs w:val="36"/>
+              </w:rPr>
+              <w:sym w:font="Wingdings" w:char="F0FC"/>
+            </w:r>
+          </w:p>
+        </w:tc>
+        <w:tc>
+          <w:tcPr>
+            <w:tcW w:w="1897" w:type="dxa"/>
+            <w:gridSpan w:val="2"/>
+            <w:tcBorders>
+              <w:top w:val="single" w:sz="2" w:space="0" w:color="000000"/>
+              <w:left w:val="single" w:sz="2" w:space="0" w:color="000000"/>
+            </w:tcBorders>
+          </w:tcPr>
+          <w:p>
+            <w:pPr>
+              <w:pStyle w:val="IranSans"/>
+              <w:rPr>
+                <w:rtl/>
+              </w:rPr>
+            </w:pPr>
+          </w:p>
+        </w:tc>
+      </w:tr>
+      <w:tr>
+        <w:trPr>
+          <w:gridAfter w:val="1"/>
+          <w:wAfter w:w="7" w:type="dxa"/>
+          <w:trHeight w:val="647"/>
+          <w:jc w:val="center"/>
+        </w:trPr>
+        <w:tc>
+          <w:tcPr>
+            <w:tcW w:w="8820" w:type="dxa"/>
+            <w:gridSpan w:val="5"/>
+          </w:tcPr>
+          <w:p>
+            <w:pPr>
+              <w:pStyle w:val="IranSans"/>
+              <w:rPr>
+                <w:rtl/>
+              </w:rPr>
+            </w:pPr>
+            <w:r>
+              <w:rPr>
+                <w:rFonts w:hint="cs"/>
+                <w:noProof/>
+                <w:rtl/>
+              </w:rPr>
+              <mc:AlternateContent>
+                <mc:Choice Requires="wps">
+                  <w:drawing>
+                    <wp:anchor distT="0" distB="0" distL="114300" distR="114300" simplePos="0" relativeHeight="251670528" behindDoc="0" locked="0" layoutInCell="1" allowOverlap="1" wp14:anchorId="4583D88D" wp14:editId="6E177947">
+                      <wp:simplePos x="0" y="0"/>
+                      <wp:positionH relativeFrom="column">
+                        <wp:posOffset>413173</wp:posOffset>
+                      </wp:positionH>
+                      <wp:positionV relativeFrom="paragraph">
+                        <wp:posOffset>20814</wp:posOffset>
+                      </wp:positionV>
+                      <wp:extent cx="172720" cy="173355"/>
+                      <wp:effectExtent l="0" t="0" r="17780" b="17145"/>
+                      <wp:wrapNone/>
+                      <wp:docPr id="8" name="Rectangle 8"/>
+                      <wp:cNvGraphicFramePr>
+                        <a:graphicFrameLocks xmlns:a="http://schemas.openxmlformats.org/drawingml/2006/main"/>
+                      </wp:cNvGraphicFramePr>
+                      <a:graphic xmlns:a="http://schemas.openxmlformats.org/drawingml/2006/main">
+                        <a:graphicData uri="http://schemas.microsoft.com/office/word/2010/wordprocessingShape">
+                          <wps:wsp>
+                            <wps:cNvSpPr>
+                              <a:spLocks noChangeArrowheads="1"/>
+                            </wps:cNvSpPr>
+                            <wps:spPr bwMode="auto">
+                              <a:xfrm>
+                                <a:off x="0" y="0"/>
+                                <a:ext cx="172720" cy="173355"/>
+                              </a:xfrm>
+                              <a:prstGeom prst="rect">
+                                <a:avLst/>
+                              </a:prstGeom>
+                              <a:solidFill>
+                                <a:schemeClr val="tx1">
+                                  <a:lumMod val="75000"/>
+                                  <a:lumOff val="25000"/>
+                                </a:schemeClr>
+                              </a:solidFill>
+                              <a:ln w="9525">
+                                <a:solidFill>
+                                  <a:srgbClr val="000000"/>
+                                </a:solidFill>
+                                <a:miter lim="800000"/>
+                                <a:headEnd/>
+                                <a:tailEnd/>
+                              </a:ln>
+                            </wps:spPr>
+                            <wps:bodyPr rot="0" vert="horz" wrap="square" lIns="91440" tIns="45720" rIns="91440" bIns="45720" anchor="t" anchorCtr="0" upright="1">
+                              <a:noAutofit/>
+                            </wps:bodyPr>
+                          </wps:wsp>
+                        </a:graphicData>
+                      </a:graphic>
+                      <wp14:sizeRelH relativeFrom="page">
+                        <wp14:pctWidth>0</wp14:pctWidth>
+                      </wp14:sizeRelH>
+                      <wp14:sizeRelV relativeFrom="page">
+                        <wp14:pctHeight>0</wp14:pctHeight>
+                      </wp14:sizeRelV>
+                    </wp:anchor>
+                  </w:drawing>
+                </mc:Choice>
+                <mc:Fallback>
+                  <w:pict>
+                    <v:rect w14:anchorId="518914C0" id="Rectangle 8" o:spid="_x0000_s1026" style="position:absolute;left:0;text-align:left;margin-left:32.55pt;margin-top:1.65pt;width:13.6pt;height:13.65pt;z-index:251670528;visibility:visible;mso-wrap-style:square;mso-width-percent:0;mso-height-percent:0;mso-wrap-distance-left:9pt;mso-wrap-distance-top:0;mso-wrap-distance-right:9pt;mso-wrap-distance-bottom:0;mso-position-horizontal:absolute;mso-position-horizontal-relative:text;mso-position-vertical:absolute;mso-position-vertical-relative:text;mso-width-percent:0;mso-height-percent:0;mso-width-relative:page;mso-height-relative:page;v-text-anchor:top" o:gfxdata="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" fillcolor="#404040 [2429]"/>
+                  </w:pict>
+                </mc:Fallback>
+              </mc:AlternateContent>
+            </w:r>
+            <w:r>
+              <w:rPr>
+                <w:rFonts w:hint="cs"/>
+                <w:noProof/>
+                <w:rtl/>
+              </w:rPr>
+              <mc:AlternateContent>
+                <mc:Choice Requires="wps">
+                  <w:drawing>
+                    <wp:anchor distT="0" distB="0" distL="114300" distR="114300" simplePos="0" relativeHeight="251665408" behindDoc="0" locked="0" layoutInCell="1" allowOverlap="1" wp14:anchorId="5B5427A2" wp14:editId="4681665D">
+                      <wp:simplePos x="0" y="0"/>
+                      <wp:positionH relativeFrom="column">
+                        <wp:posOffset>1923838</wp:posOffset>
+                      </wp:positionH>
+                      <wp:positionV relativeFrom="paragraph">
+                        <wp:posOffset>21590</wp:posOffset>
+                      </wp:positionV>
+                      <wp:extent cx="172720" cy="173355"/>
+                      <wp:effectExtent l="11430" t="13970" r="6350" b="12700"/>
+                      <wp:wrapNone/>
+                      <wp:docPr id="6" name="Rectangle 6"/>
+                      <wp:cNvGraphicFramePr>
+                        <a:graphicFrameLocks xmlns:a="http://schemas.openxmlformats.org/drawingml/2006/main"/>
+                      </wp:cNvGraphicFramePr>
+                      <a:graphic xmlns:a="http://schemas.openxmlformats.org/drawingml/2006/main">
+                        <a:graphicData uri="http://schemas.microsoft.com/office/word/2010/wordprocessingShape">
+                          <wps:wsp>
+                            <wps:cNvSpPr>
+                              <a:spLocks noChangeArrowheads="1"/>
+                            </wps:cNvSpPr>
+                            <wps:spPr bwMode="auto">
+                              <a:xfrm>
+                                <a:off x="0" y="0"/>
+                                <a:ext cx="172720" cy="173355"/>
+                              </a:xfrm>
+                              <a:prstGeom prst="rect">
+                                <a:avLst/>
+                              </a:prstGeom>
+                              <a:solidFill>
+                                <a:srgbClr val="FFFFFF"/>
+                              </a:solidFill>
+                              <a:ln w="9525">
+                                <a:solidFill>
+                                  <a:srgbClr val="000000"/>
+                                </a:solidFill>
+                                <a:miter lim="800000"/>
+                                <a:headEnd/>
+                                <a:tailEnd/>
+                              </a:ln>
+                            </wps:spPr>
+                            <wps:bodyPr rot="0" vert="horz" wrap="square" lIns="91440" tIns="45720" rIns="91440" bIns="45720" anchor="t" anchorCtr="0" upright="1">
+                              <a:noAutofit/>
+                            </wps:bodyPr>
+                          </wps:wsp>
+                        </a:graphicData>
+                      </a:graphic>
+                      <wp14:sizeRelH relativeFrom="page">
+                        <wp14:pctWidth>0</wp14:pctWidth>
+                      </wp14:sizeRelH>
+                      <wp14:sizeRelV relativeFrom="page">
+                        <wp14:pctHeight>0</wp14:pctHeight>
+                      </wp14:sizeRelV>
+                    </wp:anchor>
+                  </w:drawing>
+                </mc:Choice>
+                <mc:Fallback>
+                  <w:pict>
+                    <v:rect w14:anchorId="1B4E4AAA" id="Rectangle 6" o:spid="_x0000_s1026" style="position:absolute;left:0;text-align:left;margin-left:151.5pt;margin-top:1.7pt;width:13.6pt;height:13.65pt;z-index:251665408;visibility:visible;mso-wrap-style:square;mso-width-percent:0;mso-height-percent:0;mso-wrap-distance-left:9pt;mso-wrap-distance-top:0;mso-wrap-distance-right:9pt;mso-wrap-distance-bottom:0;mso-position-horizontal:absolute;mso-position-horizontal-relative:text;mso-position-vertical:absolute;mso-position-vertical-relative:text;mso-width-percent:0;mso-height-percent:0;mso-width-relative:page;mso-height-relative:page;v-text-anchor:top" o:gfxdata="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"/>
+                  </w:pict>
+                </mc:Fallback>
+              </mc:AlternateContent>
+            </w:r>
+            <w:r>
+              <w:rPr>
+                <w:rFonts w:hint="cs"/>
+                <w:rtl/>
+              </w:rPr>
+              <w:t>آيا روي اين ديد ديدهاي ديگري تعريف مي</w:t>
+            </w:r>
+            <w:r>
+              <w:rPr>
+                <w:rFonts w:hint="cs"/>
+                <w:rtl/>
+              </w:rPr>
+              <w:softHyphen/>
+              <w:t>شود؟     بله                               خير</w:t>
+            </w:r>
+          </w:p>
+        </w:tc>
+      </w:tr>
+      <w:tr>
+        <w:trPr>
+          <w:gridAfter w:val="1"/>
+          <w:wAfter w:w="7" w:type="dxa"/>
+          <w:trHeight w:val="2413"/>
+          <w:jc w:val="center"/>
+        </w:trPr>
+        <w:tc>
+          <w:tcPr>
+            <w:tcW w:w="8820" w:type="dxa"/>
+            <w:gridSpan w:val="5"/>
+          </w:tcPr>
+          <w:p>
+            <w:pPr>
+              <w:pStyle w:val="IranSans"/>
+              <w:rPr>
+                <w:rFonts w:hint="cs"/>
+                <w:rtl/>
+              </w:rPr>
+            </w:pPr>
+            <w:r>
+              <w:rPr>
+                <w:rFonts w:hint="cs"/>
+                <w:rtl/>
+              </w:rPr>
+              <w:t>تعريف دید:</w:t>
+            </w:r>
+          </w:p>
+          <w:p>
+            <w:pPr>
+              <w:pStyle w:val="IranSans"/>
+              <w:rPr>
                 <w:rtl/>
               </w:rPr>
             </w:pPr>
@@ -809,12 +2691,1713 @@
     </w:p>
     <w:p>
       <w:pPr>
+        <w:spacing w:after="160" w:line="259" w:lineRule="auto"/>
+        <w:rPr>
+          <w:rFonts w:ascii="IRANSans" w:eastAsia="IRANSans" w:hAnsi="IRANSans" w:cs="IRANSans"/>
+          <w:sz w:val="24"/>
+          <w:szCs w:val="24"/>
+          <w:rtl/>
+          <w:lang w:bidi="fa-IR"/>
+        </w:rPr>
+      </w:pPr>
+      <w:r>
+        <w:rPr>
+          <w:rtl/>
+        </w:rPr>
+        <w:br w:type="page"/>
+      </w:r>
+    </w:p>
+    <w:tbl>
+      <w:tblPr>
+        <w:bidiVisual/>
+        <w:tblW w:w="0" w:type="auto"/>
+        <w:jc w:val="center"/>
+        <w:tblBorders>
+          <w:top w:val="single" w:sz="4" w:space="0" w:color="000000"/>
+          <w:left w:val="single" w:sz="4" w:space="0" w:color="000000"/>
+          <w:bottom w:val="single" w:sz="4" w:space="0" w:color="000000"/>
+          <w:right w:val="single" w:sz="4" w:space="0" w:color="000000"/>
+          <w:insideH w:val="single" w:sz="4" w:space="0" w:color="000000"/>
+          <w:insideV w:val="single" w:sz="4" w:space="0" w:color="000000"/>
+        </w:tblBorders>
+        <w:tblLook w:val="04A0" w:firstRow="1" w:lastRow="0" w:firstColumn="1" w:lastColumn="0" w:noHBand="0" w:noVBand="1"/>
+      </w:tblPr>
+      <w:tblGrid>
+        <w:gridCol w:w="1440"/>
+        <w:gridCol w:w="1800"/>
+        <w:gridCol w:w="1800"/>
+        <w:gridCol w:w="1890"/>
+        <w:gridCol w:w="1890"/>
+        <w:gridCol w:w="7"/>
+      </w:tblGrid>
+      <w:tr>
+        <w:trPr>
+          <w:jc w:val="center"/>
+        </w:trPr>
+        <w:tc>
+          <w:tcPr>
+            <w:tcW w:w="1440" w:type="dxa"/>
+            <w:vAlign w:val="center"/>
+          </w:tcPr>
+          <w:p>
+            <w:pPr>
+              <w:pStyle w:val="IranSans"/>
+              <w:jc w:val="center"/>
+              <w:rPr>
+                <w:rtl/>
+              </w:rPr>
+            </w:pPr>
+            <w:r>
+              <w:rPr>
+                <w:rFonts w:hint="cs"/>
+                <w:rtl/>
+              </w:rPr>
+              <w:lastRenderedPageBreak/>
+              <w:t>شماره</w:t>
+            </w:r>
+          </w:p>
+        </w:tc>
+        <w:tc>
+          <w:tcPr>
+            <w:tcW w:w="7387" w:type="dxa"/>
+            <w:gridSpan w:val="5"/>
+            <w:vAlign w:val="center"/>
+          </w:tcPr>
+          <w:p>
+            <w:pPr>
+              <w:pStyle w:val="IranSans"/>
+              <w:rPr>
+                <w:rtl/>
+              </w:rPr>
+            </w:pPr>
+            <w:r>
+              <w:rPr>
+                <w:rFonts w:hint="cs"/>
+                <w:rtl/>
+              </w:rPr>
+              <w:t>4</w:t>
+            </w:r>
+          </w:p>
+        </w:tc>
+      </w:tr>
+      <w:tr>
+        <w:trPr>
+          <w:jc w:val="center"/>
+        </w:trPr>
+        <w:tc>
+          <w:tcPr>
+            <w:tcW w:w="1440" w:type="dxa"/>
+            <w:vAlign w:val="center"/>
+          </w:tcPr>
+          <w:p>
+            <w:pPr>
+              <w:pStyle w:val="IranSans"/>
+              <w:jc w:val="center"/>
+              <w:rPr>
+                <w:rtl/>
+              </w:rPr>
+            </w:pPr>
+            <w:r>
+              <w:rPr>
+                <w:rFonts w:hint="cs"/>
+                <w:rtl/>
+              </w:rPr>
+              <w:t>نام</w:t>
+            </w:r>
+          </w:p>
+        </w:tc>
+        <w:tc>
+          <w:tcPr>
+            <w:tcW w:w="7387" w:type="dxa"/>
+            <w:gridSpan w:val="5"/>
+            <w:vAlign w:val="center"/>
+          </w:tcPr>
+          <w:p>
+            <w:pPr>
+              <w:pStyle w:val="IranSans"/>
+              <w:rPr>
+                <w:rtl/>
+              </w:rPr>
+            </w:pPr>
+            <w:r>
+              <w:rPr>
+                <w:rFonts w:hint="cs"/>
+                <w:rtl/>
+              </w:rPr>
+              <w:t xml:space="preserve">لیست پروازهای </w:t>
+            </w:r>
+            <w:r>
+              <w:rPr>
+                <w:rFonts w:hint="cs"/>
+                <w:rtl/>
+              </w:rPr>
+              <w:t>ورودی</w:t>
+            </w:r>
+            <w:r>
+              <w:rPr>
+                <w:rFonts w:hint="cs"/>
+                <w:rtl/>
+              </w:rPr>
+              <w:t xml:space="preserve"> فرودگاه</w:t>
+            </w:r>
+            <w:r>
+              <w:rPr>
+                <w:rFonts w:hint="cs"/>
+                <w:rtl/>
+              </w:rPr>
+              <w:t xml:space="preserve"> </w:t>
+            </w:r>
+          </w:p>
+        </w:tc>
+      </w:tr>
+      <w:tr>
+        <w:trPr>
+          <w:jc w:val="center"/>
+        </w:trPr>
+        <w:tc>
+          <w:tcPr>
+            <w:tcW w:w="1440" w:type="dxa"/>
+            <w:vAlign w:val="center"/>
+          </w:tcPr>
+          <w:p>
+            <w:pPr>
+              <w:pStyle w:val="IranSans"/>
+              <w:jc w:val="center"/>
+              <w:rPr>
+                <w:sz w:val="22"/>
+                <w:szCs w:val="22"/>
+                <w:rtl/>
+              </w:rPr>
+            </w:pPr>
+            <w:r>
+              <w:rPr>
+                <w:rFonts w:hint="cs"/>
+                <w:sz w:val="22"/>
+                <w:szCs w:val="22"/>
+                <w:rtl/>
+              </w:rPr>
+              <w:t>مكانيسم تعريف</w:t>
+            </w:r>
+          </w:p>
+          <w:p>
+            <w:pPr>
+              <w:pStyle w:val="IranSans"/>
+              <w:jc w:val="center"/>
+              <w:rPr>
+                <w:sz w:val="22"/>
+                <w:szCs w:val="22"/>
+                <w:rtl/>
+              </w:rPr>
+            </w:pPr>
+            <w:r>
+              <w:rPr>
+                <w:rFonts w:hint="cs"/>
+                <w:sz w:val="22"/>
+                <w:szCs w:val="22"/>
+                <w:rtl/>
+              </w:rPr>
+              <w:t>(اشتقاق)</w:t>
+            </w:r>
+          </w:p>
+        </w:tc>
+        <w:tc>
+          <w:tcPr>
+            <w:tcW w:w="7387" w:type="dxa"/>
+            <w:gridSpan w:val="5"/>
+            <w:vAlign w:val="center"/>
+          </w:tcPr>
+          <w:p>
+            <w:pPr>
+              <w:pStyle w:val="IranSans"/>
+              <w:rPr>
+                <w:rtl/>
+              </w:rPr>
+            </w:pPr>
+          </w:p>
+        </w:tc>
+      </w:tr>
+      <w:tr>
+        <w:trPr>
+          <w:jc w:val="center"/>
+        </w:trPr>
+        <w:tc>
+          <w:tcPr>
+            <w:tcW w:w="1440" w:type="dxa"/>
+            <w:vAlign w:val="center"/>
+          </w:tcPr>
+          <w:p>
+            <w:pPr>
+              <w:pStyle w:val="IranSans"/>
+              <w:jc w:val="center"/>
+              <w:rPr>
+                <w:sz w:val="22"/>
+                <w:szCs w:val="22"/>
+                <w:rtl/>
+              </w:rPr>
+            </w:pPr>
+            <w:r>
+              <w:rPr>
+                <w:rFonts w:hint="cs"/>
+                <w:sz w:val="22"/>
+                <w:szCs w:val="22"/>
+                <w:rtl/>
+              </w:rPr>
+              <w:t>رابطه</w:t>
+            </w:r>
+            <w:r>
+              <w:rPr>
+                <w:rFonts w:hint="cs"/>
+                <w:sz w:val="22"/>
+                <w:szCs w:val="22"/>
+                <w:rtl/>
+              </w:rPr>
+              <w:softHyphen/>
+              <w:t>هاي</w:t>
+            </w:r>
+          </w:p>
+          <w:p>
+            <w:pPr>
+              <w:pStyle w:val="IranSans"/>
+              <w:jc w:val="center"/>
+              <w:rPr>
+                <w:sz w:val="22"/>
+                <w:szCs w:val="22"/>
+                <w:rtl/>
+              </w:rPr>
+            </w:pPr>
+            <w:r>
+              <w:rPr>
+                <w:rFonts w:hint="cs"/>
+                <w:sz w:val="22"/>
+                <w:szCs w:val="22"/>
+                <w:rtl/>
+              </w:rPr>
+              <w:t>(مبنا-مجازي)</w:t>
+            </w:r>
+          </w:p>
+          <w:p>
+            <w:pPr>
+              <w:pStyle w:val="IranSans"/>
+              <w:jc w:val="center"/>
+              <w:rPr>
+                <w:rFonts w:hint="cs"/>
+                <w:sz w:val="22"/>
+                <w:szCs w:val="22"/>
+                <w:rtl/>
+              </w:rPr>
+            </w:pPr>
+            <w:r>
+              <w:rPr>
+                <w:rFonts w:hint="cs"/>
+                <w:sz w:val="22"/>
+                <w:szCs w:val="22"/>
+                <w:rtl/>
+              </w:rPr>
+              <w:t>دخيل</w:t>
+            </w:r>
+          </w:p>
+        </w:tc>
+        <w:tc>
+          <w:tcPr>
+            <w:tcW w:w="7387" w:type="dxa"/>
+            <w:gridSpan w:val="5"/>
+            <w:vAlign w:val="center"/>
+          </w:tcPr>
+          <w:p>
+            <w:pPr>
+              <w:pStyle w:val="IranSans"/>
+              <w:numPr>
+                <w:ilvl w:val="0"/>
+                <w:numId w:val="1"/>
+              </w:numPr>
+              <w:spacing w:after="0" w:line="240" w:lineRule="auto"/>
+              <w:rPr>
+                <w:sz w:val="22"/>
+                <w:szCs w:val="22"/>
+              </w:rPr>
+            </w:pPr>
+            <w:r>
+              <w:rPr>
+                <w:sz w:val="22"/>
+                <w:szCs w:val="22"/>
+              </w:rPr>
+              <w:t>Flight</w:t>
+            </w:r>
+          </w:p>
+          <w:p>
+            <w:pPr>
+              <w:pStyle w:val="IranSans"/>
+              <w:numPr>
+                <w:ilvl w:val="0"/>
+                <w:numId w:val="1"/>
+              </w:numPr>
+              <w:spacing w:after="0" w:line="240" w:lineRule="auto"/>
+              <w:rPr>
+                <w:sz w:val="22"/>
+                <w:szCs w:val="22"/>
+              </w:rPr>
+            </w:pPr>
+            <w:r>
+              <w:rPr>
+                <w:sz w:val="22"/>
+                <w:szCs w:val="22"/>
+              </w:rPr>
+              <w:t xml:space="preserve"> Airline</w:t>
+            </w:r>
+          </w:p>
+          <w:p>
+            <w:pPr>
+              <w:pStyle w:val="IranSans"/>
+              <w:numPr>
+                <w:ilvl w:val="0"/>
+                <w:numId w:val="1"/>
+              </w:numPr>
+              <w:spacing w:after="0" w:line="240" w:lineRule="auto"/>
+              <w:rPr>
+                <w:rFonts w:hint="cs"/>
+                <w:rtl/>
+              </w:rPr>
+            </w:pPr>
+            <w:r>
+              <w:rPr>
+                <w:sz w:val="22"/>
+                <w:szCs w:val="22"/>
+              </w:rPr>
+              <w:t>Airplane</w:t>
+            </w:r>
+          </w:p>
+        </w:tc>
+      </w:tr>
+      <w:tr>
+        <w:trPr>
+          <w:trHeight w:val="467"/>
+          <w:jc w:val="center"/>
+        </w:trPr>
+        <w:tc>
+          <w:tcPr>
+            <w:tcW w:w="1440" w:type="dxa"/>
+            <w:vMerge w:val="restart"/>
+            <w:vAlign w:val="center"/>
+          </w:tcPr>
+          <w:p>
+            <w:pPr>
+              <w:pStyle w:val="IranSans"/>
+              <w:jc w:val="center"/>
+              <w:rPr>
+                <w:sz w:val="22"/>
+                <w:szCs w:val="22"/>
+                <w:rtl/>
+              </w:rPr>
+            </w:pPr>
+            <w:r>
+              <w:rPr>
+                <w:rFonts w:hint="cs"/>
+                <w:sz w:val="22"/>
+                <w:szCs w:val="22"/>
+                <w:rtl/>
+              </w:rPr>
+              <w:t>عمليات مجاز</w:t>
+            </w:r>
+          </w:p>
+          <w:p>
+            <w:pPr>
+              <w:pStyle w:val="IranSans"/>
+              <w:jc w:val="center"/>
+              <w:rPr>
+                <w:sz w:val="22"/>
+                <w:szCs w:val="22"/>
+                <w:rtl/>
+              </w:rPr>
+            </w:pPr>
+            <w:r>
+              <w:rPr>
+                <w:rFonts w:hint="cs"/>
+                <w:sz w:val="22"/>
+                <w:szCs w:val="22"/>
+                <w:rtl/>
+              </w:rPr>
+              <w:t>روي ديد</w:t>
+            </w:r>
+          </w:p>
+        </w:tc>
+        <w:tc>
+          <w:tcPr>
+            <w:tcW w:w="1800" w:type="dxa"/>
+            <w:tcBorders>
+              <w:bottom w:val="single" w:sz="2" w:space="0" w:color="000000"/>
+              <w:right w:val="single" w:sz="2" w:space="0" w:color="000000"/>
+            </w:tcBorders>
+            <w:vAlign w:val="center"/>
+          </w:tcPr>
+          <w:p>
+            <w:pPr>
+              <w:pStyle w:val="IranSans"/>
+              <w:jc w:val="center"/>
+              <w:rPr>
+                <w:rtl/>
+              </w:rPr>
+            </w:pPr>
+            <w:r>
+              <w:rPr>
+                <w:rFonts w:hint="cs"/>
+                <w:rtl/>
+              </w:rPr>
+              <w:t>درج</w:t>
+            </w:r>
+          </w:p>
+        </w:tc>
+        <w:tc>
+          <w:tcPr>
+            <w:tcW w:w="1800" w:type="dxa"/>
+            <w:tcBorders>
+              <w:left w:val="single" w:sz="2" w:space="0" w:color="000000"/>
+              <w:bottom w:val="single" w:sz="2" w:space="0" w:color="000000"/>
+              <w:right w:val="single" w:sz="2" w:space="0" w:color="000000"/>
+            </w:tcBorders>
+            <w:vAlign w:val="center"/>
+          </w:tcPr>
+          <w:p>
+            <w:pPr>
+              <w:pStyle w:val="IranSans"/>
+              <w:jc w:val="center"/>
+              <w:rPr>
+                <w:rtl/>
+              </w:rPr>
+            </w:pPr>
+            <w:r>
+              <w:rPr>
+                <w:rFonts w:hint="cs"/>
+                <w:rtl/>
+              </w:rPr>
+              <w:t>حذف</w:t>
+            </w:r>
+          </w:p>
+        </w:tc>
+        <w:tc>
+          <w:tcPr>
+            <w:tcW w:w="1890" w:type="dxa"/>
+            <w:tcBorders>
+              <w:left w:val="single" w:sz="2" w:space="0" w:color="000000"/>
+              <w:bottom w:val="single" w:sz="2" w:space="0" w:color="000000"/>
+              <w:right w:val="single" w:sz="2" w:space="0" w:color="000000"/>
+            </w:tcBorders>
+            <w:vAlign w:val="center"/>
+          </w:tcPr>
+          <w:p>
+            <w:pPr>
+              <w:pStyle w:val="IranSans"/>
+              <w:jc w:val="center"/>
+              <w:rPr>
+                <w:rtl/>
+              </w:rPr>
+            </w:pPr>
+            <w:r>
+              <w:rPr>
+                <w:rFonts w:hint="cs"/>
+                <w:rtl/>
+              </w:rPr>
+              <w:t>بازيابي</w:t>
+            </w:r>
+          </w:p>
+        </w:tc>
+        <w:tc>
+          <w:tcPr>
+            <w:tcW w:w="1897" w:type="dxa"/>
+            <w:gridSpan w:val="2"/>
+            <w:tcBorders>
+              <w:left w:val="single" w:sz="2" w:space="0" w:color="000000"/>
+              <w:bottom w:val="single" w:sz="2" w:space="0" w:color="000000"/>
+            </w:tcBorders>
+            <w:vAlign w:val="center"/>
+          </w:tcPr>
+          <w:p>
+            <w:pPr>
+              <w:pStyle w:val="IranSans"/>
+              <w:jc w:val="center"/>
+              <w:rPr>
+                <w:rtl/>
+              </w:rPr>
+            </w:pPr>
+            <w:r>
+              <w:rPr>
+                <w:rFonts w:hint="cs"/>
+                <w:rtl/>
+              </w:rPr>
+              <w:t>بهنگام</w:t>
+            </w:r>
+            <w:r>
+              <w:rPr>
+                <w:rFonts w:hint="cs"/>
+                <w:rtl/>
+              </w:rPr>
+              <w:softHyphen/>
+              <w:t>سازي</w:t>
+            </w:r>
+          </w:p>
+        </w:tc>
+      </w:tr>
+      <w:tr>
+        <w:trPr>
+          <w:trHeight w:val="431"/>
+          <w:jc w:val="center"/>
+        </w:trPr>
+        <w:tc>
+          <w:tcPr>
+            <w:tcW w:w="1440" w:type="dxa"/>
+            <w:vMerge/>
+          </w:tcPr>
+          <w:p>
+            <w:pPr>
+              <w:pStyle w:val="IranSans"/>
+              <w:rPr>
+                <w:rtl/>
+              </w:rPr>
+            </w:pPr>
+          </w:p>
+        </w:tc>
+        <w:tc>
+          <w:tcPr>
+            <w:tcW w:w="1800" w:type="dxa"/>
+            <w:tcBorders>
+              <w:top w:val="single" w:sz="2" w:space="0" w:color="000000"/>
+              <w:right w:val="single" w:sz="2" w:space="0" w:color="000000"/>
+            </w:tcBorders>
+          </w:tcPr>
+          <w:p>
+            <w:pPr>
+              <w:pStyle w:val="IranSans"/>
+              <w:rPr>
+                <w:rtl/>
+              </w:rPr>
+            </w:pPr>
+          </w:p>
+        </w:tc>
+        <w:tc>
+          <w:tcPr>
+            <w:tcW w:w="1800" w:type="dxa"/>
+            <w:tcBorders>
+              <w:top w:val="single" w:sz="2" w:space="0" w:color="000000"/>
+              <w:left w:val="single" w:sz="2" w:space="0" w:color="000000"/>
+              <w:right w:val="single" w:sz="2" w:space="0" w:color="000000"/>
+            </w:tcBorders>
+          </w:tcPr>
+          <w:p>
+            <w:pPr>
+              <w:pStyle w:val="IranSans"/>
+              <w:rPr>
+                <w:rtl/>
+              </w:rPr>
+            </w:pPr>
+          </w:p>
+        </w:tc>
+        <w:tc>
+          <w:tcPr>
+            <w:tcW w:w="1890" w:type="dxa"/>
+            <w:tcBorders>
+              <w:top w:val="single" w:sz="2" w:space="0" w:color="000000"/>
+              <w:left w:val="single" w:sz="2" w:space="0" w:color="000000"/>
+              <w:right w:val="single" w:sz="2" w:space="0" w:color="000000"/>
+            </w:tcBorders>
+          </w:tcPr>
+          <w:p>
+            <w:pPr>
+              <w:pStyle w:val="IranSans"/>
+              <w:jc w:val="center"/>
+              <w:rPr>
+                <w:sz w:val="36"/>
+                <w:szCs w:val="36"/>
+              </w:rPr>
+            </w:pPr>
+            <w:r>
+              <w:rPr>
+                <w:rFonts w:hint="cs"/>
+                <w:sz w:val="36"/>
+                <w:szCs w:val="36"/>
+              </w:rPr>
+              <w:sym w:font="Wingdings" w:char="F0FC"/>
+            </w:r>
+          </w:p>
+        </w:tc>
+        <w:tc>
+          <w:tcPr>
+            <w:tcW w:w="1897" w:type="dxa"/>
+            <w:gridSpan w:val="2"/>
+            <w:tcBorders>
+              <w:top w:val="single" w:sz="2" w:space="0" w:color="000000"/>
+              <w:left w:val="single" w:sz="2" w:space="0" w:color="000000"/>
+            </w:tcBorders>
+          </w:tcPr>
+          <w:p>
+            <w:pPr>
+              <w:pStyle w:val="IranSans"/>
+              <w:rPr>
+                <w:rtl/>
+              </w:rPr>
+            </w:pPr>
+          </w:p>
+        </w:tc>
+      </w:tr>
+      <w:tr>
+        <w:trPr>
+          <w:gridAfter w:val="1"/>
+          <w:wAfter w:w="7" w:type="dxa"/>
+          <w:trHeight w:val="647"/>
+          <w:jc w:val="center"/>
+        </w:trPr>
+        <w:tc>
+          <w:tcPr>
+            <w:tcW w:w="8820" w:type="dxa"/>
+            <w:gridSpan w:val="5"/>
+          </w:tcPr>
+          <w:p>
+            <w:pPr>
+              <w:pStyle w:val="IranSans"/>
+              <w:rPr>
+                <w:rtl/>
+              </w:rPr>
+            </w:pPr>
+            <w:r>
+              <w:rPr>
+                <w:rFonts w:hint="cs"/>
+                <w:noProof/>
+                <w:rtl/>
+              </w:rPr>
+              <mc:AlternateContent>
+                <mc:Choice Requires="wps">
+                  <w:drawing>
+                    <wp:anchor distT="0" distB="0" distL="114300" distR="114300" simplePos="0" relativeHeight="251673600" behindDoc="0" locked="0" layoutInCell="1" allowOverlap="1" wp14:anchorId="07FFEB4F" wp14:editId="7FF2D7DD">
+                      <wp:simplePos x="0" y="0"/>
+                      <wp:positionH relativeFrom="column">
+                        <wp:posOffset>413173</wp:posOffset>
+                      </wp:positionH>
+                      <wp:positionV relativeFrom="paragraph">
+                        <wp:posOffset>20814</wp:posOffset>
+                      </wp:positionV>
+                      <wp:extent cx="172720" cy="173355"/>
+                      <wp:effectExtent l="0" t="0" r="17780" b="17145"/>
+                      <wp:wrapNone/>
+                      <wp:docPr id="9" name="Rectangle 9"/>
+                      <wp:cNvGraphicFramePr>
+                        <a:graphicFrameLocks xmlns:a="http://schemas.openxmlformats.org/drawingml/2006/main"/>
+                      </wp:cNvGraphicFramePr>
+                      <a:graphic xmlns:a="http://schemas.openxmlformats.org/drawingml/2006/main">
+                        <a:graphicData uri="http://schemas.microsoft.com/office/word/2010/wordprocessingShape">
+                          <wps:wsp>
+                            <wps:cNvSpPr>
+                              <a:spLocks noChangeArrowheads="1"/>
+                            </wps:cNvSpPr>
+                            <wps:spPr bwMode="auto">
+                              <a:xfrm>
+                                <a:off x="0" y="0"/>
+                                <a:ext cx="172720" cy="173355"/>
+                              </a:xfrm>
+                              <a:prstGeom prst="rect">
+                                <a:avLst/>
+                              </a:prstGeom>
+                              <a:solidFill>
+                                <a:schemeClr val="tx1">
+                                  <a:lumMod val="75000"/>
+                                  <a:lumOff val="25000"/>
+                                </a:schemeClr>
+                              </a:solidFill>
+                              <a:ln w="9525">
+                                <a:solidFill>
+                                  <a:srgbClr val="000000"/>
+                                </a:solidFill>
+                                <a:miter lim="800000"/>
+                                <a:headEnd/>
+                                <a:tailEnd/>
+                              </a:ln>
+                            </wps:spPr>
+                            <wps:bodyPr rot="0" vert="horz" wrap="square" lIns="91440" tIns="45720" rIns="91440" bIns="45720" anchor="t" anchorCtr="0" upright="1">
+                              <a:noAutofit/>
+                            </wps:bodyPr>
+                          </wps:wsp>
+                        </a:graphicData>
+                      </a:graphic>
+                      <wp14:sizeRelH relativeFrom="page">
+                        <wp14:pctWidth>0</wp14:pctWidth>
+                      </wp14:sizeRelH>
+                      <wp14:sizeRelV relativeFrom="page">
+                        <wp14:pctHeight>0</wp14:pctHeight>
+                      </wp14:sizeRelV>
+                    </wp:anchor>
+                  </w:drawing>
+                </mc:Choice>
+                <mc:Fallback>
+                  <w:pict>
+                    <v:rect w14:anchorId="5077409D" id="Rectangle 9" o:spid="_x0000_s1026" style="position:absolute;left:0;text-align:left;margin-left:32.55pt;margin-top:1.65pt;width:13.6pt;height:13.65pt;z-index:251673600;visibility:visible;mso-wrap-style:square;mso-width-percent:0;mso-height-percent:0;mso-wrap-distance-left:9pt;mso-wrap-distance-top:0;mso-wrap-distance-right:9pt;mso-wrap-distance-bottom:0;mso-position-horizontal:absolute;mso-position-horizontal-relative:text;mso-position-vertical:absolute;mso-position-vertical-relative:text;mso-width-percent:0;mso-height-percent:0;mso-width-relative:page;mso-height-relative:page;v-text-anchor:top" o:gfxdata="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" fillcolor="#404040 [2429]"/>
+                  </w:pict>
+                </mc:Fallback>
+              </mc:AlternateContent>
+            </w:r>
+            <w:r>
+              <w:rPr>
+                <w:rFonts w:hint="cs"/>
+                <w:noProof/>
+                <w:rtl/>
+              </w:rPr>
+              <mc:AlternateContent>
+                <mc:Choice Requires="wps">
+                  <w:drawing>
+                    <wp:anchor distT="0" distB="0" distL="114300" distR="114300" simplePos="0" relativeHeight="251672576" behindDoc="0" locked="0" layoutInCell="1" allowOverlap="1" wp14:anchorId="225032E5" wp14:editId="79BD4D89">
+                      <wp:simplePos x="0" y="0"/>
+                      <wp:positionH relativeFrom="column">
+                        <wp:posOffset>1923838</wp:posOffset>
+                      </wp:positionH>
+                      <wp:positionV relativeFrom="paragraph">
+                        <wp:posOffset>21590</wp:posOffset>
+                      </wp:positionV>
+                      <wp:extent cx="172720" cy="173355"/>
+                      <wp:effectExtent l="11430" t="13970" r="6350" b="12700"/>
+                      <wp:wrapNone/>
+                      <wp:docPr id="10" name="Rectangle 10"/>
+                      <wp:cNvGraphicFramePr>
+                        <a:graphicFrameLocks xmlns:a="http://schemas.openxmlformats.org/drawingml/2006/main"/>
+                      </wp:cNvGraphicFramePr>
+                      <a:graphic xmlns:a="http://schemas.openxmlformats.org/drawingml/2006/main">
+                        <a:graphicData uri="http://schemas.microsoft.com/office/word/2010/wordprocessingShape">
+                          <wps:wsp>
+                            <wps:cNvSpPr>
+                              <a:spLocks noChangeArrowheads="1"/>
+                            </wps:cNvSpPr>
+                            <wps:spPr bwMode="auto">
+                              <a:xfrm>
+                                <a:off x="0" y="0"/>
+                                <a:ext cx="172720" cy="173355"/>
+                              </a:xfrm>
+                              <a:prstGeom prst="rect">
+                                <a:avLst/>
+                              </a:prstGeom>
+                              <a:solidFill>
+                                <a:srgbClr val="FFFFFF"/>
+                              </a:solidFill>
+                              <a:ln w="9525">
+                                <a:solidFill>
+                                  <a:srgbClr val="000000"/>
+                                </a:solidFill>
+                                <a:miter lim="800000"/>
+                                <a:headEnd/>
+                                <a:tailEnd/>
+                              </a:ln>
+                            </wps:spPr>
+                            <wps:bodyPr rot="0" vert="horz" wrap="square" lIns="91440" tIns="45720" rIns="91440" bIns="45720" anchor="t" anchorCtr="0" upright="1">
+                              <a:noAutofit/>
+                            </wps:bodyPr>
+                          </wps:wsp>
+                        </a:graphicData>
+                      </a:graphic>
+                      <wp14:sizeRelH relativeFrom="page">
+                        <wp14:pctWidth>0</wp14:pctWidth>
+                      </wp14:sizeRelH>
+                      <wp14:sizeRelV relativeFrom="page">
+                        <wp14:pctHeight>0</wp14:pctHeight>
+                      </wp14:sizeRelV>
+                    </wp:anchor>
+                  </w:drawing>
+                </mc:Choice>
+                <mc:Fallback>
+                  <w:pict>
+                    <v:rect w14:anchorId="07189D78" id="Rectangle 10" o:spid="_x0000_s1026" style="position:absolute;left:0;text-align:left;margin-left:151.5pt;margin-top:1.7pt;width:13.6pt;height:13.65pt;z-index:251672576;visibility:visible;mso-wrap-style:square;mso-width-percent:0;mso-height-percent:0;mso-wrap-distance-left:9pt;mso-wrap-distance-top:0;mso-wrap-distance-right:9pt;mso-wrap-distance-bottom:0;mso-position-horizontal:absolute;mso-position-horizontal-relative:text;mso-position-vertical:absolute;mso-position-vertical-relative:text;mso-width-percent:0;mso-height-percent:0;mso-width-relative:page;mso-height-relative:page;v-text-anchor:top" o:gfxdata="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"/>
+                  </w:pict>
+                </mc:Fallback>
+              </mc:AlternateContent>
+            </w:r>
+            <w:r>
+              <w:rPr>
+                <w:rFonts w:hint="cs"/>
+                <w:rtl/>
+              </w:rPr>
+              <w:t>آيا روي اين ديد ديدهاي ديگري تعريف مي</w:t>
+            </w:r>
+            <w:r>
+              <w:rPr>
+                <w:rFonts w:hint="cs"/>
+                <w:rtl/>
+              </w:rPr>
+              <w:softHyphen/>
+              <w:t>شود؟     بله                               خير</w:t>
+            </w:r>
+          </w:p>
+        </w:tc>
+      </w:tr>
+      <w:tr>
+        <w:trPr>
+          <w:gridAfter w:val="1"/>
+          <w:wAfter w:w="7" w:type="dxa"/>
+          <w:trHeight w:val="2413"/>
+          <w:jc w:val="center"/>
+        </w:trPr>
+        <w:tc>
+          <w:tcPr>
+            <w:tcW w:w="8820" w:type="dxa"/>
+            <w:gridSpan w:val="5"/>
+          </w:tcPr>
+          <w:p>
+            <w:pPr>
+              <w:pStyle w:val="IranSans"/>
+              <w:rPr>
+                <w:rFonts w:hint="cs"/>
+                <w:rtl/>
+              </w:rPr>
+            </w:pPr>
+            <w:r>
+              <w:rPr>
+                <w:rFonts w:hint="cs"/>
+                <w:rtl/>
+              </w:rPr>
+              <w:t>تعريف دید:</w:t>
+            </w:r>
+          </w:p>
+          <w:p>
+            <w:pPr>
+              <w:pStyle w:val="IranSans"/>
+              <w:rPr>
+                <w:rtl/>
+              </w:rPr>
+            </w:pPr>
+          </w:p>
+        </w:tc>
+      </w:tr>
+    </w:tbl>
+    <w:p>
+      <w:pPr>
         <w:pStyle w:val="IranSans"/>
         <w:rPr>
           <w:rtl/>
         </w:rPr>
       </w:pPr>
     </w:p>
+    <w:p>
+      <w:pPr>
+        <w:spacing w:after="160" w:line="259" w:lineRule="auto"/>
+        <w:rPr>
+          <w:rFonts w:ascii="IRANSans" w:eastAsia="IRANSans" w:hAnsi="IRANSans" w:cs="IRANSans"/>
+          <w:sz w:val="24"/>
+          <w:szCs w:val="24"/>
+          <w:rtl/>
+          <w:lang w:bidi="fa-IR"/>
+        </w:rPr>
+      </w:pPr>
+      <w:r>
+        <w:rPr>
+          <w:rtl/>
+        </w:rPr>
+        <w:br w:type="page"/>
+      </w:r>
+    </w:p>
+    <w:tbl>
+      <w:tblPr>
+        <w:bidiVisual/>
+        <w:tblW w:w="0" w:type="auto"/>
+        <w:jc w:val="center"/>
+        <w:tblBorders>
+          <w:top w:val="single" w:sz="4" w:space="0" w:color="000000"/>
+          <w:left w:val="single" w:sz="4" w:space="0" w:color="000000"/>
+          <w:bottom w:val="single" w:sz="4" w:space="0" w:color="000000"/>
+          <w:right w:val="single" w:sz="4" w:space="0" w:color="000000"/>
+          <w:insideH w:val="single" w:sz="4" w:space="0" w:color="000000"/>
+          <w:insideV w:val="single" w:sz="4" w:space="0" w:color="000000"/>
+        </w:tblBorders>
+        <w:tblLook w:val="04A0" w:firstRow="1" w:lastRow="0" w:firstColumn="1" w:lastColumn="0" w:noHBand="0" w:noVBand="1"/>
+      </w:tblPr>
+      <w:tblGrid>
+        <w:gridCol w:w="1440"/>
+        <w:gridCol w:w="1800"/>
+        <w:gridCol w:w="1800"/>
+        <w:gridCol w:w="1890"/>
+        <w:gridCol w:w="1890"/>
+        <w:gridCol w:w="7"/>
+      </w:tblGrid>
+      <w:tr>
+        <w:trPr>
+          <w:jc w:val="center"/>
+        </w:trPr>
+        <w:tc>
+          <w:tcPr>
+            <w:tcW w:w="1440" w:type="dxa"/>
+            <w:vAlign w:val="center"/>
+          </w:tcPr>
+          <w:p>
+            <w:pPr>
+              <w:pStyle w:val="IranSans"/>
+              <w:jc w:val="center"/>
+              <w:rPr>
+                <w:rtl/>
+              </w:rPr>
+            </w:pPr>
+            <w:r>
+              <w:rPr>
+                <w:rFonts w:hint="cs"/>
+                <w:rtl/>
+              </w:rPr>
+              <w:lastRenderedPageBreak/>
+              <w:t>شماره</w:t>
+            </w:r>
+          </w:p>
+        </w:tc>
+        <w:tc>
+          <w:tcPr>
+            <w:tcW w:w="7387" w:type="dxa"/>
+            <w:gridSpan w:val="5"/>
+            <w:vAlign w:val="center"/>
+          </w:tcPr>
+          <w:p>
+            <w:pPr>
+              <w:pStyle w:val="IranSans"/>
+              <w:rPr>
+                <w:rtl/>
+              </w:rPr>
+            </w:pPr>
+            <w:r>
+              <w:rPr>
+                <w:rFonts w:hint="cs"/>
+                <w:rtl/>
+              </w:rPr>
+              <w:t>5</w:t>
+            </w:r>
+          </w:p>
+        </w:tc>
+      </w:tr>
+      <w:tr>
+        <w:trPr>
+          <w:jc w:val="center"/>
+        </w:trPr>
+        <w:tc>
+          <w:tcPr>
+            <w:tcW w:w="1440" w:type="dxa"/>
+            <w:vAlign w:val="center"/>
+          </w:tcPr>
+          <w:p>
+            <w:pPr>
+              <w:pStyle w:val="IranSans"/>
+              <w:jc w:val="center"/>
+              <w:rPr>
+                <w:rtl/>
+              </w:rPr>
+            </w:pPr>
+            <w:r>
+              <w:rPr>
+                <w:rFonts w:hint="cs"/>
+                <w:rtl/>
+              </w:rPr>
+              <w:t>نام</w:t>
+            </w:r>
+          </w:p>
+        </w:tc>
+        <w:tc>
+          <w:tcPr>
+            <w:tcW w:w="7387" w:type="dxa"/>
+            <w:gridSpan w:val="5"/>
+            <w:vAlign w:val="center"/>
+          </w:tcPr>
+          <w:p>
+            <w:pPr>
+              <w:pStyle w:val="IranSans"/>
+              <w:rPr>
+                <w:rtl/>
+              </w:rPr>
+            </w:pPr>
+            <w:r>
+              <w:rPr>
+                <w:rFonts w:hint="cs"/>
+                <w:rtl/>
+              </w:rPr>
+              <w:t>لیست شرکت های هواپیمایی</w:t>
+            </w:r>
+            <w:r>
+              <w:rPr>
+                <w:rFonts w:hint="cs"/>
+                <w:rtl/>
+              </w:rPr>
+              <w:t xml:space="preserve"> (اطلاعات تماس و آدرس شرکتها)</w:t>
+            </w:r>
+          </w:p>
+        </w:tc>
+      </w:tr>
+      <w:tr>
+        <w:trPr>
+          <w:jc w:val="center"/>
+        </w:trPr>
+        <w:tc>
+          <w:tcPr>
+            <w:tcW w:w="1440" w:type="dxa"/>
+            <w:vAlign w:val="center"/>
+          </w:tcPr>
+          <w:p>
+            <w:pPr>
+              <w:pStyle w:val="IranSans"/>
+              <w:jc w:val="center"/>
+              <w:rPr>
+                <w:sz w:val="22"/>
+                <w:szCs w:val="22"/>
+                <w:rtl/>
+              </w:rPr>
+            </w:pPr>
+            <w:r>
+              <w:rPr>
+                <w:rFonts w:hint="cs"/>
+                <w:sz w:val="22"/>
+                <w:szCs w:val="22"/>
+                <w:rtl/>
+              </w:rPr>
+              <w:t>مكانيسم تعريف</w:t>
+            </w:r>
+          </w:p>
+          <w:p>
+            <w:pPr>
+              <w:pStyle w:val="IranSans"/>
+              <w:jc w:val="center"/>
+              <w:rPr>
+                <w:sz w:val="22"/>
+                <w:szCs w:val="22"/>
+                <w:rtl/>
+              </w:rPr>
+            </w:pPr>
+            <w:r>
+              <w:rPr>
+                <w:rFonts w:hint="cs"/>
+                <w:sz w:val="22"/>
+                <w:szCs w:val="22"/>
+                <w:rtl/>
+              </w:rPr>
+              <w:t>(اشتقاق)</w:t>
+            </w:r>
+          </w:p>
+        </w:tc>
+        <w:tc>
+          <w:tcPr>
+            <w:tcW w:w="7387" w:type="dxa"/>
+            <w:gridSpan w:val="5"/>
+            <w:vAlign w:val="center"/>
+          </w:tcPr>
+          <w:p>
+            <w:pPr>
+              <w:pStyle w:val="IranSans"/>
+              <w:rPr>
+                <w:rtl/>
+              </w:rPr>
+            </w:pPr>
+          </w:p>
+        </w:tc>
+      </w:tr>
+      <w:tr>
+        <w:trPr>
+          <w:jc w:val="center"/>
+        </w:trPr>
+        <w:tc>
+          <w:tcPr>
+            <w:tcW w:w="1440" w:type="dxa"/>
+            <w:vAlign w:val="center"/>
+          </w:tcPr>
+          <w:p>
+            <w:pPr>
+              <w:pStyle w:val="IranSans"/>
+              <w:jc w:val="center"/>
+              <w:rPr>
+                <w:sz w:val="22"/>
+                <w:szCs w:val="22"/>
+                <w:rtl/>
+              </w:rPr>
+            </w:pPr>
+            <w:r>
+              <w:rPr>
+                <w:rFonts w:hint="cs"/>
+                <w:sz w:val="22"/>
+                <w:szCs w:val="22"/>
+                <w:rtl/>
+              </w:rPr>
+              <w:t>رابطه</w:t>
+            </w:r>
+            <w:r>
+              <w:rPr>
+                <w:rFonts w:hint="cs"/>
+                <w:sz w:val="22"/>
+                <w:szCs w:val="22"/>
+                <w:rtl/>
+              </w:rPr>
+              <w:softHyphen/>
+              <w:t>هاي</w:t>
+            </w:r>
+          </w:p>
+          <w:p>
+            <w:pPr>
+              <w:pStyle w:val="IranSans"/>
+              <w:jc w:val="center"/>
+              <w:rPr>
+                <w:sz w:val="22"/>
+                <w:szCs w:val="22"/>
+                <w:rtl/>
+              </w:rPr>
+            </w:pPr>
+            <w:r>
+              <w:rPr>
+                <w:rFonts w:hint="cs"/>
+                <w:sz w:val="22"/>
+                <w:szCs w:val="22"/>
+                <w:rtl/>
+              </w:rPr>
+              <w:t>(مبنا-مجازي)</w:t>
+            </w:r>
+          </w:p>
+          <w:p>
+            <w:pPr>
+              <w:pStyle w:val="IranSans"/>
+              <w:jc w:val="center"/>
+              <w:rPr>
+                <w:rFonts w:hint="cs"/>
+                <w:sz w:val="22"/>
+                <w:szCs w:val="22"/>
+                <w:rtl/>
+              </w:rPr>
+            </w:pPr>
+            <w:r>
+              <w:rPr>
+                <w:rFonts w:hint="cs"/>
+                <w:sz w:val="22"/>
+                <w:szCs w:val="22"/>
+                <w:rtl/>
+              </w:rPr>
+              <w:t>دخيل</w:t>
+            </w:r>
+          </w:p>
+        </w:tc>
+        <w:tc>
+          <w:tcPr>
+            <w:tcW w:w="7387" w:type="dxa"/>
+            <w:gridSpan w:val="5"/>
+            <w:vAlign w:val="center"/>
+          </w:tcPr>
+          <w:p>
+            <w:pPr>
+              <w:pStyle w:val="IranSans"/>
+              <w:spacing w:after="0" w:line="240" w:lineRule="auto"/>
+              <w:rPr>
+                <w:rFonts w:hint="cs"/>
+                <w:sz w:val="22"/>
+                <w:szCs w:val="22"/>
+              </w:rPr>
+            </w:pPr>
+          </w:p>
+          <w:p>
+            <w:pPr>
+              <w:pStyle w:val="IranSans"/>
+              <w:numPr>
+                <w:ilvl w:val="0"/>
+                <w:numId w:val="1"/>
+              </w:numPr>
+              <w:spacing w:after="0" w:line="240" w:lineRule="auto"/>
+              <w:rPr>
+                <w:rFonts w:hint="cs"/>
+                <w:sz w:val="22"/>
+                <w:szCs w:val="22"/>
+                <w:rtl/>
+              </w:rPr>
+            </w:pPr>
+            <w:r>
+              <w:rPr>
+                <w:sz w:val="22"/>
+                <w:szCs w:val="22"/>
+              </w:rPr>
+              <w:t xml:space="preserve"> Airline</w:t>
+            </w:r>
+          </w:p>
+        </w:tc>
+      </w:tr>
+      <w:tr>
+        <w:trPr>
+          <w:trHeight w:val="467"/>
+          <w:jc w:val="center"/>
+        </w:trPr>
+        <w:tc>
+          <w:tcPr>
+            <w:tcW w:w="1440" w:type="dxa"/>
+            <w:vMerge w:val="restart"/>
+            <w:vAlign w:val="center"/>
+          </w:tcPr>
+          <w:p>
+            <w:pPr>
+              <w:pStyle w:val="IranSans"/>
+              <w:jc w:val="center"/>
+              <w:rPr>
+                <w:sz w:val="22"/>
+                <w:szCs w:val="22"/>
+                <w:rtl/>
+              </w:rPr>
+            </w:pPr>
+            <w:r>
+              <w:rPr>
+                <w:rFonts w:hint="cs"/>
+                <w:sz w:val="22"/>
+                <w:szCs w:val="22"/>
+                <w:rtl/>
+              </w:rPr>
+              <w:t>عمليات مجاز</w:t>
+            </w:r>
+          </w:p>
+          <w:p>
+            <w:pPr>
+              <w:pStyle w:val="IranSans"/>
+              <w:jc w:val="center"/>
+              <w:rPr>
+                <w:sz w:val="22"/>
+                <w:szCs w:val="22"/>
+                <w:rtl/>
+              </w:rPr>
+            </w:pPr>
+            <w:r>
+              <w:rPr>
+                <w:rFonts w:hint="cs"/>
+                <w:sz w:val="22"/>
+                <w:szCs w:val="22"/>
+                <w:rtl/>
+              </w:rPr>
+              <w:t>روي ديد</w:t>
+            </w:r>
+          </w:p>
+        </w:tc>
+        <w:tc>
+          <w:tcPr>
+            <w:tcW w:w="1800" w:type="dxa"/>
+            <w:tcBorders>
+              <w:bottom w:val="single" w:sz="2" w:space="0" w:color="000000"/>
+              <w:right w:val="single" w:sz="2" w:space="0" w:color="000000"/>
+            </w:tcBorders>
+            <w:vAlign w:val="center"/>
+          </w:tcPr>
+          <w:p>
+            <w:pPr>
+              <w:pStyle w:val="IranSans"/>
+              <w:jc w:val="center"/>
+              <w:rPr>
+                <w:rtl/>
+              </w:rPr>
+            </w:pPr>
+            <w:r>
+              <w:rPr>
+                <w:rFonts w:hint="cs"/>
+                <w:rtl/>
+              </w:rPr>
+              <w:t>درج</w:t>
+            </w:r>
+          </w:p>
+        </w:tc>
+        <w:tc>
+          <w:tcPr>
+            <w:tcW w:w="1800" w:type="dxa"/>
+            <w:tcBorders>
+              <w:left w:val="single" w:sz="2" w:space="0" w:color="000000"/>
+              <w:bottom w:val="single" w:sz="2" w:space="0" w:color="000000"/>
+              <w:right w:val="single" w:sz="2" w:space="0" w:color="000000"/>
+            </w:tcBorders>
+            <w:vAlign w:val="center"/>
+          </w:tcPr>
+          <w:p>
+            <w:pPr>
+              <w:pStyle w:val="IranSans"/>
+              <w:jc w:val="center"/>
+              <w:rPr>
+                <w:rtl/>
+              </w:rPr>
+            </w:pPr>
+            <w:r>
+              <w:rPr>
+                <w:rFonts w:hint="cs"/>
+                <w:rtl/>
+              </w:rPr>
+              <w:t>حذف</w:t>
+            </w:r>
+          </w:p>
+        </w:tc>
+        <w:tc>
+          <w:tcPr>
+            <w:tcW w:w="1890" w:type="dxa"/>
+            <w:tcBorders>
+              <w:left w:val="single" w:sz="2" w:space="0" w:color="000000"/>
+              <w:bottom w:val="single" w:sz="2" w:space="0" w:color="000000"/>
+              <w:right w:val="single" w:sz="2" w:space="0" w:color="000000"/>
+            </w:tcBorders>
+            <w:vAlign w:val="center"/>
+          </w:tcPr>
+          <w:p>
+            <w:pPr>
+              <w:pStyle w:val="IranSans"/>
+              <w:jc w:val="center"/>
+              <w:rPr>
+                <w:rtl/>
+              </w:rPr>
+            </w:pPr>
+            <w:r>
+              <w:rPr>
+                <w:rFonts w:hint="cs"/>
+                <w:rtl/>
+              </w:rPr>
+              <w:t>بازيابي</w:t>
+            </w:r>
+          </w:p>
+        </w:tc>
+        <w:tc>
+          <w:tcPr>
+            <w:tcW w:w="1897" w:type="dxa"/>
+            <w:gridSpan w:val="2"/>
+            <w:tcBorders>
+              <w:left w:val="single" w:sz="2" w:space="0" w:color="000000"/>
+              <w:bottom w:val="single" w:sz="2" w:space="0" w:color="000000"/>
+            </w:tcBorders>
+            <w:vAlign w:val="center"/>
+          </w:tcPr>
+          <w:p>
+            <w:pPr>
+              <w:pStyle w:val="IranSans"/>
+              <w:jc w:val="center"/>
+              <w:rPr>
+                <w:rtl/>
+              </w:rPr>
+            </w:pPr>
+            <w:r>
+              <w:rPr>
+                <w:rFonts w:hint="cs"/>
+                <w:rtl/>
+              </w:rPr>
+              <w:t>بهنگام</w:t>
+            </w:r>
+            <w:r>
+              <w:rPr>
+                <w:rFonts w:hint="cs"/>
+                <w:rtl/>
+              </w:rPr>
+              <w:softHyphen/>
+              <w:t>سازي</w:t>
+            </w:r>
+          </w:p>
+        </w:tc>
+      </w:tr>
+      <w:tr>
+        <w:trPr>
+          <w:trHeight w:val="431"/>
+          <w:jc w:val="center"/>
+        </w:trPr>
+        <w:tc>
+          <w:tcPr>
+            <w:tcW w:w="1440" w:type="dxa"/>
+            <w:vMerge/>
+          </w:tcPr>
+          <w:p>
+            <w:pPr>
+              <w:pStyle w:val="IranSans"/>
+              <w:rPr>
+                <w:rtl/>
+              </w:rPr>
+            </w:pPr>
+          </w:p>
+        </w:tc>
+        <w:tc>
+          <w:tcPr>
+            <w:tcW w:w="1800" w:type="dxa"/>
+            <w:tcBorders>
+              <w:top w:val="single" w:sz="2" w:space="0" w:color="000000"/>
+              <w:right w:val="single" w:sz="2" w:space="0" w:color="000000"/>
+            </w:tcBorders>
+          </w:tcPr>
+          <w:p>
+            <w:pPr>
+              <w:pStyle w:val="IranSans"/>
+              <w:rPr>
+                <w:rtl/>
+              </w:rPr>
+            </w:pPr>
+          </w:p>
+        </w:tc>
+        <w:tc>
+          <w:tcPr>
+            <w:tcW w:w="1800" w:type="dxa"/>
+            <w:tcBorders>
+              <w:top w:val="single" w:sz="2" w:space="0" w:color="000000"/>
+              <w:left w:val="single" w:sz="2" w:space="0" w:color="000000"/>
+              <w:right w:val="single" w:sz="2" w:space="0" w:color="000000"/>
+            </w:tcBorders>
+          </w:tcPr>
+          <w:p>
+            <w:pPr>
+              <w:pStyle w:val="IranSans"/>
+              <w:rPr>
+                <w:rtl/>
+              </w:rPr>
+            </w:pPr>
+          </w:p>
+        </w:tc>
+        <w:tc>
+          <w:tcPr>
+            <w:tcW w:w="1890" w:type="dxa"/>
+            <w:tcBorders>
+              <w:top w:val="single" w:sz="2" w:space="0" w:color="000000"/>
+              <w:left w:val="single" w:sz="2" w:space="0" w:color="000000"/>
+              <w:right w:val="single" w:sz="2" w:space="0" w:color="000000"/>
+            </w:tcBorders>
+          </w:tcPr>
+          <w:p>
+            <w:pPr>
+              <w:pStyle w:val="IranSans"/>
+              <w:jc w:val="center"/>
+              <w:rPr>
+                <w:sz w:val="36"/>
+                <w:szCs w:val="36"/>
+              </w:rPr>
+            </w:pPr>
+            <w:r>
+              <w:rPr>
+                <w:rFonts w:hint="cs"/>
+                <w:sz w:val="36"/>
+                <w:szCs w:val="36"/>
+              </w:rPr>
+              <w:sym w:font="Wingdings" w:char="F0FC"/>
+            </w:r>
+          </w:p>
+        </w:tc>
+        <w:tc>
+          <w:tcPr>
+            <w:tcW w:w="1897" w:type="dxa"/>
+            <w:gridSpan w:val="2"/>
+            <w:tcBorders>
+              <w:top w:val="single" w:sz="2" w:space="0" w:color="000000"/>
+              <w:left w:val="single" w:sz="2" w:space="0" w:color="000000"/>
+            </w:tcBorders>
+          </w:tcPr>
+          <w:p>
+            <w:pPr>
+              <w:pStyle w:val="IranSans"/>
+              <w:rPr>
+                <w:rtl/>
+              </w:rPr>
+            </w:pPr>
+          </w:p>
+        </w:tc>
+      </w:tr>
+      <w:tr>
+        <w:trPr>
+          <w:gridAfter w:val="1"/>
+          <w:wAfter w:w="7" w:type="dxa"/>
+          <w:trHeight w:val="647"/>
+          <w:jc w:val="center"/>
+        </w:trPr>
+        <w:tc>
+          <w:tcPr>
+            <w:tcW w:w="8820" w:type="dxa"/>
+            <w:gridSpan w:val="5"/>
+          </w:tcPr>
+          <w:p>
+            <w:pPr>
+              <w:pStyle w:val="IranSans"/>
+              <w:rPr>
+                <w:rtl/>
+              </w:rPr>
+            </w:pPr>
+            <w:r>
+              <w:rPr>
+                <w:rFonts w:hint="cs"/>
+                <w:noProof/>
+                <w:rtl/>
+              </w:rPr>
+              <mc:AlternateContent>
+                <mc:Choice Requires="wps">
+                  <w:drawing>
+                    <wp:anchor distT="0" distB="0" distL="114300" distR="114300" simplePos="0" relativeHeight="251676672" behindDoc="0" locked="0" layoutInCell="1" allowOverlap="1" wp14:anchorId="07FFEB4F" wp14:editId="7FF2D7DD">
+                      <wp:simplePos x="0" y="0"/>
+                      <wp:positionH relativeFrom="column">
+                        <wp:posOffset>413173</wp:posOffset>
+                      </wp:positionH>
+                      <wp:positionV relativeFrom="paragraph">
+                        <wp:posOffset>20814</wp:posOffset>
+                      </wp:positionV>
+                      <wp:extent cx="172720" cy="173355"/>
+                      <wp:effectExtent l="0" t="0" r="17780" b="17145"/>
+                      <wp:wrapNone/>
+                      <wp:docPr id="11" name="Rectangle 11"/>
+                      <wp:cNvGraphicFramePr>
+                        <a:graphicFrameLocks xmlns:a="http://schemas.openxmlformats.org/drawingml/2006/main"/>
+                      </wp:cNvGraphicFramePr>
+                      <a:graphic xmlns:a="http://schemas.openxmlformats.org/drawingml/2006/main">
+                        <a:graphicData uri="http://schemas.microsoft.com/office/word/2010/wordprocessingShape">
+                          <wps:wsp>
+                            <wps:cNvSpPr>
+                              <a:spLocks noChangeArrowheads="1"/>
+                            </wps:cNvSpPr>
+                            <wps:spPr bwMode="auto">
+                              <a:xfrm>
+                                <a:off x="0" y="0"/>
+                                <a:ext cx="172720" cy="173355"/>
+                              </a:xfrm>
+                              <a:prstGeom prst="rect">
+                                <a:avLst/>
+                              </a:prstGeom>
+                              <a:solidFill>
+                                <a:schemeClr val="tx1">
+                                  <a:lumMod val="75000"/>
+                                  <a:lumOff val="25000"/>
+                                </a:schemeClr>
+                              </a:solidFill>
+                              <a:ln w="9525">
+                                <a:solidFill>
+                                  <a:srgbClr val="000000"/>
+                                </a:solidFill>
+                                <a:miter lim="800000"/>
+                                <a:headEnd/>
+                                <a:tailEnd/>
+                              </a:ln>
+                            </wps:spPr>
+                            <wps:bodyPr rot="0" vert="horz" wrap="square" lIns="91440" tIns="45720" rIns="91440" bIns="45720" anchor="t" anchorCtr="0" upright="1">
+                              <a:noAutofit/>
+                            </wps:bodyPr>
+                          </wps:wsp>
+                        </a:graphicData>
+                      </a:graphic>
+                      <wp14:sizeRelH relativeFrom="page">
+                        <wp14:pctWidth>0</wp14:pctWidth>
+                      </wp14:sizeRelH>
+                      <wp14:sizeRelV relativeFrom="page">
+                        <wp14:pctHeight>0</wp14:pctHeight>
+                      </wp14:sizeRelV>
+                    </wp:anchor>
+                  </w:drawing>
+                </mc:Choice>
+                <mc:Fallback>
+                  <w:pict>
+                    <v:rect w14:anchorId="59559069" id="Rectangle 11" o:spid="_x0000_s1026" style="position:absolute;left:0;text-align:left;margin-left:32.55pt;margin-top:1.65pt;width:13.6pt;height:13.65pt;z-index:251676672;visibility:visible;mso-wrap-style:square;mso-width-percent:0;mso-height-percent:0;mso-wrap-distance-left:9pt;mso-wrap-distance-top:0;mso-wrap-distance-right:9pt;mso-wrap-distance-bottom:0;mso-position-horizontal:absolute;mso-position-horizontal-relative:text;mso-position-vertical:absolute;mso-position-vertical-relative:text;mso-width-percent:0;mso-height-percent:0;mso-width-relative:page;mso-height-relative:page;v-text-anchor:top" o:gfxdata="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" fillcolor="#404040 [2429]"/>
+                  </w:pict>
+                </mc:Fallback>
+              </mc:AlternateContent>
+            </w:r>
+            <w:r>
+              <w:rPr>
+                <w:rFonts w:hint="cs"/>
+                <w:noProof/>
+                <w:rtl/>
+              </w:rPr>
+              <mc:AlternateContent>
+                <mc:Choice Requires="wps">
+                  <w:drawing>
+                    <wp:anchor distT="0" distB="0" distL="114300" distR="114300" simplePos="0" relativeHeight="251675648" behindDoc="0" locked="0" layoutInCell="1" allowOverlap="1" wp14:anchorId="225032E5" wp14:editId="79BD4D89">
+                      <wp:simplePos x="0" y="0"/>
+                      <wp:positionH relativeFrom="column">
+                        <wp:posOffset>1923838</wp:posOffset>
+                      </wp:positionH>
+                      <wp:positionV relativeFrom="paragraph">
+                        <wp:posOffset>21590</wp:posOffset>
+                      </wp:positionV>
+                      <wp:extent cx="172720" cy="173355"/>
+                      <wp:effectExtent l="11430" t="13970" r="6350" b="12700"/>
+                      <wp:wrapNone/>
+                      <wp:docPr id="12" name="Rectangle 12"/>
+                      <wp:cNvGraphicFramePr>
+                        <a:graphicFrameLocks xmlns:a="http://schemas.openxmlformats.org/drawingml/2006/main"/>
+                      </wp:cNvGraphicFramePr>
+                      <a:graphic xmlns:a="http://schemas.openxmlformats.org/drawingml/2006/main">
+                        <a:graphicData uri="http://schemas.microsoft.com/office/word/2010/wordprocessingShape">
+                          <wps:wsp>
+                            <wps:cNvSpPr>
+                              <a:spLocks noChangeArrowheads="1"/>
+                            </wps:cNvSpPr>
+                            <wps:spPr bwMode="auto">
+                              <a:xfrm>
+                                <a:off x="0" y="0"/>
+                                <a:ext cx="172720" cy="173355"/>
+                              </a:xfrm>
+                              <a:prstGeom prst="rect">
+                                <a:avLst/>
+                              </a:prstGeom>
+                              <a:solidFill>
+                                <a:srgbClr val="FFFFFF"/>
+                              </a:solidFill>
+                              <a:ln w="9525">
+                                <a:solidFill>
+                                  <a:srgbClr val="000000"/>
+                                </a:solidFill>
+                                <a:miter lim="800000"/>
+                                <a:headEnd/>
+                                <a:tailEnd/>
+                              </a:ln>
+                            </wps:spPr>
+                            <wps:bodyPr rot="0" vert="horz" wrap="square" lIns="91440" tIns="45720" rIns="91440" bIns="45720" anchor="t" anchorCtr="0" upright="1">
+                              <a:noAutofit/>
+                            </wps:bodyPr>
+                          </wps:wsp>
+                        </a:graphicData>
+                      </a:graphic>
+                      <wp14:sizeRelH relativeFrom="page">
+                        <wp14:pctWidth>0</wp14:pctWidth>
+                      </wp14:sizeRelH>
+                      <wp14:sizeRelV relativeFrom="page">
+                        <wp14:pctHeight>0</wp14:pctHeight>
+                      </wp14:sizeRelV>
+                    </wp:anchor>
+                  </w:drawing>
+                </mc:Choice>
+                <mc:Fallback>
+                  <w:pict>
+                    <v:rect w14:anchorId="5D8DB6AE" id="Rectangle 12" o:spid="_x0000_s1026" style="position:absolute;left:0;text-align:left;margin-left:151.5pt;margin-top:1.7pt;width:13.6pt;height:13.65pt;z-index:251675648;visibility:visible;mso-wrap-style:square;mso-width-percent:0;mso-height-percent:0;mso-wrap-distance-left:9pt;mso-wrap-distance-top:0;mso-wrap-distance-right:9pt;mso-wrap-distance-bottom:0;mso-position-horizontal:absolute;mso-position-horizontal-relative:text;mso-position-vertical:absolute;mso-position-vertical-relative:text;mso-width-percent:0;mso-height-percent:0;mso-width-relative:page;mso-height-relative:page;v-text-anchor:top" o:gfxdata="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"/>
+                  </w:pict>
+                </mc:Fallback>
+              </mc:AlternateContent>
+            </w:r>
+            <w:r>
+              <w:rPr>
+                <w:rFonts w:hint="cs"/>
+                <w:rtl/>
+              </w:rPr>
+              <w:t>آيا روي اين ديد ديدهاي ديگري تعريف مي</w:t>
+            </w:r>
+            <w:r>
+              <w:rPr>
+                <w:rFonts w:hint="cs"/>
+                <w:rtl/>
+              </w:rPr>
+              <w:softHyphen/>
+              <w:t>شود؟     بله                               خير</w:t>
+            </w:r>
+          </w:p>
+        </w:tc>
+      </w:tr>
+      <w:tr>
+        <w:trPr>
+          <w:gridAfter w:val="1"/>
+          <w:wAfter w:w="7" w:type="dxa"/>
+          <w:trHeight w:val="2413"/>
+          <w:jc w:val="center"/>
+        </w:trPr>
+        <w:tc>
+          <w:tcPr>
+            <w:tcW w:w="8820" w:type="dxa"/>
+            <w:gridSpan w:val="5"/>
+          </w:tcPr>
+          <w:p>
+            <w:pPr>
+              <w:pStyle w:val="IranSans"/>
+              <w:rPr>
+                <w:rFonts w:hint="cs"/>
+                <w:rtl/>
+              </w:rPr>
+            </w:pPr>
+            <w:r>
+              <w:rPr>
+                <w:rFonts w:hint="cs"/>
+                <w:rtl/>
+              </w:rPr>
+              <w:t>تعريف دید:</w:t>
+            </w:r>
+          </w:p>
+          <w:p>
+            <w:pPr>
+              <w:pStyle w:val="IranSans"/>
+              <w:rPr>
+                <w:rtl/>
+              </w:rPr>
+            </w:pPr>
+            <w:bookmarkStart w:id="0" w:name="_GoBack"/>
+            <w:bookmarkEnd w:id="0"/>
+          </w:p>
+        </w:tc>
+      </w:tr>
+    </w:tbl>
     <w:p>
       <w:pPr>
         <w:pStyle w:val="IranSans"/>
@@ -880,6 +4463,126 @@
     </w:p>
   </w:footnote>
 </w:footnotes>
+</file>
+
+<file path=word/numbering.xml><?xml version="1.0" encoding="utf-8"?>
+<w:numbering xmlns:wpc="http://schemas.microsoft.com/office/word/2010/wordprocessingCanvas" xmlns:cx="http://schemas.microsoft.com/office/drawing/2014/chartex" xmlns:cx1="http://schemas.microsoft.com/office/drawing/2015/9/8/chartex" xmlns:mc="http://schemas.openxmlformats.org/markup-compatibility/2006" xmlns:o="urn:schemas-microsoft-com:office:office" xmlns:r="http://schemas.openxmlformats.org/officeDocument/2006/relationships" xmlns:m="http://schemas.openxmlformats.org/officeDocument/2006/math" xmlns:v="urn:schemas-microsoft-com:vml" xmlns:wp14="http://schemas.microsoft.com/office/word/2010/wordprocessingDrawing" xmlns:wp="http://schemas.openxmlformats.org/drawingml/2006/wordprocessingDrawing" xmlns:w10="urn:schemas-microsoft-com:office:word" xmlns:w="http://schemas.openxmlformats.org/wordprocessingml/2006/main" xmlns:w14="http://schemas.microsoft.com/office/word/2010/wordml" xmlns:w15="http://schemas.microsoft.com/office/word/2012/wordml" xmlns:w16se="http://schemas.microsoft.com/office/word/2015/wordml/symex" xmlns:wpg="http://schemas.microsoft.com/office/word/2010/wordprocessingGroup" xmlns:wpi="http://schemas.microsoft.com/office/word/2010/wordprocessingInk" xmlns:wne="http://schemas.microsoft.com/office/word/2006/wordml" xmlns:wps="http://schemas.microsoft.com/office/word/2010/wordprocessingShape" mc:Ignorable="w14 w15 w16se wp14">
+  <w:abstractNum w:abstractNumId="0" w15:restartNumberingAfterBreak="0">
+    <w:nsid w:val="4E915F41"/>
+    <w:multiLevelType w:val="hybridMultilevel"/>
+    <w:tmpl w:val="37F62BA8"/>
+    <w:lvl w:ilvl="0" w:tplc="4EF21800">
+      <w:numFmt w:val="bullet"/>
+      <w:lvlText w:val="-"/>
+      <w:lvlJc w:val="left"/>
+      <w:pPr>
+        <w:ind w:left="720" w:hanging="360"/>
+      </w:pPr>
+      <w:rPr>
+        <w:rFonts w:ascii="IRANSans" w:eastAsia="IRANSans" w:hAnsi="IRANSans" w:cs="IRANSans" w:hint="default"/>
+      </w:rPr>
+    </w:lvl>
+    <w:lvl w:ilvl="1" w:tplc="04090003" w:tentative="1">
+      <w:start w:val="1"/>
+      <w:numFmt w:val="bullet"/>
+      <w:lvlText w:val="o"/>
+      <w:lvlJc w:val="left"/>
+      <w:pPr>
+        <w:ind w:left="1440" w:hanging="360"/>
+      </w:pPr>
+      <w:rPr>
+        <w:rFonts w:ascii="Courier New" w:hAnsi="Courier New" w:cs="Courier New" w:hint="default"/>
+      </w:rPr>
+    </w:lvl>
+    <w:lvl w:ilvl="2" w:tplc="04090005" w:tentative="1">
+      <w:start w:val="1"/>
+      <w:numFmt w:val="bullet"/>
+      <w:lvlText w:val=""/>
+      <w:lvlJc w:val="left"/>
+      <w:pPr>
+        <w:ind w:left="2160" w:hanging="360"/>
+      </w:pPr>
+      <w:rPr>
+        <w:rFonts w:ascii="Wingdings" w:hAnsi="Wingdings" w:hint="default"/>
+      </w:rPr>
+    </w:lvl>
+    <w:lvl w:ilvl="3" w:tplc="04090001" w:tentative="1">
+      <w:start w:val="1"/>
+      <w:numFmt w:val="bullet"/>
+      <w:lvlText w:val=""/>
+      <w:lvlJc w:val="left"/>
+      <w:pPr>
+        <w:ind w:left="2880" w:hanging="360"/>
+      </w:pPr>
+      <w:rPr>
+        <w:rFonts w:ascii="Symbol" w:hAnsi="Symbol" w:hint="default"/>
+      </w:rPr>
+    </w:lvl>
+    <w:lvl w:ilvl="4" w:tplc="04090003" w:tentative="1">
+      <w:start w:val="1"/>
+      <w:numFmt w:val="bullet"/>
+      <w:lvlText w:val="o"/>
+      <w:lvlJc w:val="left"/>
+      <w:pPr>
+        <w:ind w:left="3600" w:hanging="360"/>
+      </w:pPr>
+      <w:rPr>
+        <w:rFonts w:ascii="Courier New" w:hAnsi="Courier New" w:cs="Courier New" w:hint="default"/>
+      </w:rPr>
+    </w:lvl>
+    <w:lvl w:ilvl="5" w:tplc="04090005" w:tentative="1">
+      <w:start w:val="1"/>
+      <w:numFmt w:val="bullet"/>
+      <w:lvlText w:val=""/>
+      <w:lvlJc w:val="left"/>
+      <w:pPr>
+        <w:ind w:left="4320" w:hanging="360"/>
+      </w:pPr>
+      <w:rPr>
+        <w:rFonts w:ascii="Wingdings" w:hAnsi="Wingdings" w:hint="default"/>
+      </w:rPr>
+    </w:lvl>
+    <w:lvl w:ilvl="6" w:tplc="04090001" w:tentative="1">
+      <w:start w:val="1"/>
+      <w:numFmt w:val="bullet"/>
+      <w:lvlText w:val=""/>
+      <w:lvlJc w:val="left"/>
+      <w:pPr>
+        <w:ind w:left="5040" w:hanging="360"/>
+      </w:pPr>
+      <w:rPr>
+        <w:rFonts w:ascii="Symbol" w:hAnsi="Symbol" w:hint="default"/>
+      </w:rPr>
+    </w:lvl>
+    <w:lvl w:ilvl="7" w:tplc="04090003" w:tentative="1">
+      <w:start w:val="1"/>
+      <w:numFmt w:val="bullet"/>
+      <w:lvlText w:val="o"/>
+      <w:lvlJc w:val="left"/>
+      <w:pPr>
+        <w:ind w:left="5760" w:hanging="360"/>
+      </w:pPr>
+      <w:rPr>
+        <w:rFonts w:ascii="Courier New" w:hAnsi="Courier New" w:cs="Courier New" w:hint="default"/>
+      </w:rPr>
+    </w:lvl>
+    <w:lvl w:ilvl="8" w:tplc="04090005" w:tentative="1">
+      <w:start w:val="1"/>
+      <w:numFmt w:val="bullet"/>
+      <w:lvlText w:val=""/>
+      <w:lvlJc w:val="left"/>
+      <w:pPr>
+        <w:ind w:left="6480" w:hanging="360"/>
+      </w:pPr>
+      <w:rPr>
+        <w:rFonts w:ascii="Wingdings" w:hAnsi="Wingdings" w:hint="default"/>
+      </w:rPr>
+    </w:lvl>
+  </w:abstractNum>
+  <w:num w:numId="1">
+    <w:abstractNumId w:val="0"/>
+  </w:num>
+</w:numbering>
 </file>
 
 <file path=word/styles.xml><?xml version="1.0" encoding="utf-8"?>

</xml_diff>